<commit_message>
Update Kuitansi UM dan Rampung dengan data DIPA
Perubahan:
- Tambah data DIPA: Kode Satker, Tahun Anggaran, Sumber Dana, Kode Akun/MAK
- Tambah data perjalanan dinas lengkap
- Tambah rincian biaya pada Kuitansi Rampung
- Update placeholders di config.py untuk include 'paket'
- Format tanda tangan 3 kolom (PPK, Bendahara, Penerima)
</commit_message>
<xml_diff>
--- a/templates/word/kuitansi_rampung.docx
+++ b/templates/word/kuitansi_rampung.docx
@@ -12,7 +12,7 @@
           <w:b/>
           <w:sz w:val="28"/>
         </w:rPr>
-        <w:t>KUITANSI/BUKTI PEMBAYARAN PERJALANAN DINAS</w:t>
+        <w:t>{{kementerian}}</w:t>
       </w:r>
     </w:p>
     <w:p>
@@ -22,13 +22,63 @@
       <w:r>
         <w:rPr>
           <w:rFonts w:ascii="Times New Roman" w:hAnsi="Times New Roman"/>
-          <w:b w:val="0"/>
-          <w:sz w:val="22"/>
+          <w:b/>
+          <w:sz w:val="24"/>
         </w:rPr>
-        <w:t>(RAMPUNG)</w:t>
+        <w:t>{{eselon1}}</w:t>
+      </w:r>
+    </w:p>
+    <w:p>
+      <w:pPr>
+        <w:jc w:val="center"/>
+      </w:pPr>
+      <w:r>
+        <w:rPr>
+          <w:rFonts w:ascii="Times New Roman" w:hAnsi="Times New Roman"/>
+          <w:b/>
+          <w:sz w:val="24"/>
+        </w:rPr>
+        <w:t>{{satker_nama}}</w:t>
       </w:r>
     </w:p>
     <w:p/>
+    <w:p>
+      <w:pPr>
+        <w:jc w:val="center"/>
+      </w:pPr>
+      <w:r>
+        <w:rPr>
+          <w:rFonts w:ascii="Times New Roman" w:hAnsi="Times New Roman"/>
+          <w:b/>
+          <w:sz w:val="28"/>
+        </w:rPr>
+        <w:t>KUITANSI/BUKTI PEMBAYARAN</w:t>
+      </w:r>
+    </w:p>
+    <w:p>
+      <w:pPr>
+        <w:jc w:val="center"/>
+      </w:pPr>
+      <w:r>
+        <w:rPr>
+          <w:rFonts w:ascii="Times New Roman" w:hAnsi="Times New Roman"/>
+          <w:b/>
+          <w:sz w:val="24"/>
+        </w:rPr>
+        <w:t>PERJALANAN DINAS (RAMPUNG)</w:t>
+      </w:r>
+    </w:p>
+    <w:p/>
+    <w:p>
+      <w:r>
+        <w:rPr>
+          <w:rFonts w:ascii="Times New Roman" w:hAnsi="Times New Roman"/>
+          <w:b/>
+          <w:sz w:val="22"/>
+        </w:rPr>
+        <w:t>A. DATA DIPA</w:t>
+      </w:r>
+    </w:p>
     <w:tbl>
       <w:tblPr>
         <w:tblStyle w:val="TableGrid"/>
@@ -46,7 +96,370 @@
           </w:tcPr>
           <w:p>
             <w:r>
-              <w:t>Nomor Bukti</w:t>
+              <w:t>Kode Satker</w:t>
+            </w:r>
+          </w:p>
+        </w:tc>
+        <w:tc>
+          <w:tcPr>
+            <w:tcW w:type="dxa" w:w="4320"/>
+          </w:tcPr>
+          <w:p>
+            <w:r>
+              <w:t>: {{satker_kode}}</w:t>
+            </w:r>
+          </w:p>
+        </w:tc>
+      </w:tr>
+      <w:tr>
+        <w:tc>
+          <w:tcPr>
+            <w:tcW w:type="dxa" w:w="4320"/>
+          </w:tcPr>
+          <w:p>
+            <w:r>
+              <w:t>Nama Satker</w:t>
+            </w:r>
+          </w:p>
+        </w:tc>
+        <w:tc>
+          <w:tcPr>
+            <w:tcW w:type="dxa" w:w="4320"/>
+          </w:tcPr>
+          <w:p>
+            <w:r>
+              <w:t>: {{satker_nama}}</w:t>
+            </w:r>
+          </w:p>
+        </w:tc>
+      </w:tr>
+      <w:tr>
+        <w:tc>
+          <w:tcPr>
+            <w:tcW w:type="dxa" w:w="4320"/>
+          </w:tcPr>
+          <w:p>
+            <w:r>
+              <w:t>Tahun Anggaran</w:t>
+            </w:r>
+          </w:p>
+        </w:tc>
+        <w:tc>
+          <w:tcPr>
+            <w:tcW w:type="dxa" w:w="4320"/>
+          </w:tcPr>
+          <w:p>
+            <w:r>
+              <w:t>: {{tahun_anggaran}}</w:t>
+            </w:r>
+          </w:p>
+        </w:tc>
+      </w:tr>
+      <w:tr>
+        <w:tc>
+          <w:tcPr>
+            <w:tcW w:type="dxa" w:w="4320"/>
+          </w:tcPr>
+          <w:p>
+            <w:r>
+              <w:t>Sumber Dana</w:t>
+            </w:r>
+          </w:p>
+        </w:tc>
+        <w:tc>
+          <w:tcPr>
+            <w:tcW w:type="dxa" w:w="4320"/>
+          </w:tcPr>
+          <w:p>
+            <w:r>
+              <w:t>: {{sumber_dana}}</w:t>
+            </w:r>
+          </w:p>
+        </w:tc>
+      </w:tr>
+      <w:tr>
+        <w:tc>
+          <w:tcPr>
+            <w:tcW w:type="dxa" w:w="4320"/>
+          </w:tcPr>
+          <w:p>
+            <w:r>
+              <w:t>Kode Akun/MAK</w:t>
+            </w:r>
+          </w:p>
+        </w:tc>
+        <w:tc>
+          <w:tcPr>
+            <w:tcW w:type="dxa" w:w="4320"/>
+          </w:tcPr>
+          <w:p>
+            <w:r>
+              <w:t>: {{kode_akun}}</w:t>
+            </w:r>
+          </w:p>
+        </w:tc>
+      </w:tr>
+      <w:tr>
+        <w:tc>
+          <w:tcPr>
+            <w:tcW w:type="dxa" w:w="4320"/>
+          </w:tcPr>
+          <w:p>
+            <w:r>
+              <w:t>Kegiatan</w:t>
+            </w:r>
+          </w:p>
+        </w:tc>
+        <w:tc>
+          <w:tcPr>
+            <w:tcW w:type="dxa" w:w="4320"/>
+          </w:tcPr>
+          <w:p>
+            <w:r>
+              <w:t>: {{nama_paket}}</w:t>
+            </w:r>
+          </w:p>
+        </w:tc>
+      </w:tr>
+    </w:tbl>
+    <w:p/>
+    <w:p>
+      <w:r>
+        <w:rPr>
+          <w:rFonts w:ascii="Times New Roman" w:hAnsi="Times New Roman"/>
+          <w:b/>
+          <w:sz w:val="22"/>
+        </w:rPr>
+        <w:t>B. DATA PERJALANAN DINAS</w:t>
+      </w:r>
+    </w:p>
+    <w:tbl>
+      <w:tblPr>
+        <w:tblStyle w:val="TableGrid"/>
+        <w:tblW w:type="auto" w:w="0"/>
+        <w:tblLook w:firstColumn="1" w:firstRow="1" w:lastColumn="0" w:lastRow="0" w:noHBand="0" w:noVBand="1" w:val="04A0"/>
+      </w:tblPr>
+      <w:tblGrid>
+        <w:gridCol w:w="4320"/>
+        <w:gridCol w:w="4320"/>
+      </w:tblGrid>
+      <w:tr>
+        <w:tc>
+          <w:tcPr>
+            <w:tcW w:type="dxa" w:w="4320"/>
+          </w:tcPr>
+          <w:p>
+            <w:r>
+              <w:t>Nama Pelaksana</w:t>
+            </w:r>
+          </w:p>
+        </w:tc>
+        <w:tc>
+          <w:tcPr>
+            <w:tcW w:type="dxa" w:w="4320"/>
+          </w:tcPr>
+          <w:p>
+            <w:r>
+              <w:t>: {{pelaksana_nama}}</w:t>
+            </w:r>
+          </w:p>
+        </w:tc>
+      </w:tr>
+      <w:tr>
+        <w:tc>
+          <w:tcPr>
+            <w:tcW w:type="dxa" w:w="4320"/>
+          </w:tcPr>
+          <w:p>
+            <w:r>
+              <w:t>NIP</w:t>
+            </w:r>
+          </w:p>
+        </w:tc>
+        <w:tc>
+          <w:tcPr>
+            <w:tcW w:type="dxa" w:w="4320"/>
+          </w:tcPr>
+          <w:p>
+            <w:r>
+              <w:t>: {{pelaksana_nip}}</w:t>
+            </w:r>
+          </w:p>
+        </w:tc>
+      </w:tr>
+      <w:tr>
+        <w:tc>
+          <w:tcPr>
+            <w:tcW w:type="dxa" w:w="4320"/>
+          </w:tcPr>
+          <w:p>
+            <w:r>
+              <w:t>Pangkat/Golongan</w:t>
+            </w:r>
+          </w:p>
+        </w:tc>
+        <w:tc>
+          <w:tcPr>
+            <w:tcW w:type="dxa" w:w="4320"/>
+          </w:tcPr>
+          <w:p>
+            <w:r>
+              <w:t>: {{pelaksana_pangkat}}</w:t>
+            </w:r>
+          </w:p>
+        </w:tc>
+      </w:tr>
+      <w:tr>
+        <w:tc>
+          <w:tcPr>
+            <w:tcW w:type="dxa" w:w="4320"/>
+          </w:tcPr>
+          <w:p>
+            <w:r>
+              <w:t>Jabatan</w:t>
+            </w:r>
+          </w:p>
+        </w:tc>
+        <w:tc>
+          <w:tcPr>
+            <w:tcW w:type="dxa" w:w="4320"/>
+          </w:tcPr>
+          <w:p>
+            <w:r>
+              <w:t>: {{pelaksana_jabatan}}</w:t>
+            </w:r>
+          </w:p>
+        </w:tc>
+      </w:tr>
+      <w:tr>
+        <w:tc>
+          <w:tcPr>
+            <w:tcW w:type="dxa" w:w="4320"/>
+          </w:tcPr>
+          <w:p>
+            <w:r>
+              <w:t>Tujuan</w:t>
+            </w:r>
+          </w:p>
+        </w:tc>
+        <w:tc>
+          <w:tcPr>
+            <w:tcW w:type="dxa" w:w="4320"/>
+          </w:tcPr>
+          <w:p>
+            <w:r>
+              <w:t>: {{kota_tujuan}}, {{provinsi_tujuan}}</w:t>
+            </w:r>
+          </w:p>
+        </w:tc>
+      </w:tr>
+      <w:tr>
+        <w:tc>
+          <w:tcPr>
+            <w:tcW w:type="dxa" w:w="4320"/>
+          </w:tcPr>
+          <w:p>
+            <w:r>
+              <w:t>Tanggal Berangkat</w:t>
+            </w:r>
+          </w:p>
+        </w:tc>
+        <w:tc>
+          <w:tcPr>
+            <w:tcW w:type="dxa" w:w="4320"/>
+          </w:tcPr>
+          <w:p>
+            <w:r>
+              <w:t>: {{tanggal_berangkat}}</w:t>
+            </w:r>
+          </w:p>
+        </w:tc>
+      </w:tr>
+      <w:tr>
+        <w:tc>
+          <w:tcPr>
+            <w:tcW w:type="dxa" w:w="4320"/>
+          </w:tcPr>
+          <w:p>
+            <w:r>
+              <w:t>Tanggal Kembali</w:t>
+            </w:r>
+          </w:p>
+        </w:tc>
+        <w:tc>
+          <w:tcPr>
+            <w:tcW w:type="dxa" w:w="4320"/>
+          </w:tcPr>
+          <w:p>
+            <w:r>
+              <w:t>: {{tanggal_kembali}}</w:t>
+            </w:r>
+          </w:p>
+        </w:tc>
+      </w:tr>
+      <w:tr>
+        <w:tc>
+          <w:tcPr>
+            <w:tcW w:type="dxa" w:w="4320"/>
+          </w:tcPr>
+          <w:p>
+            <w:r>
+              <w:t>Lama Perjalanan</w:t>
+            </w:r>
+          </w:p>
+        </w:tc>
+        <w:tc>
+          <w:tcPr>
+            <w:tcW w:type="dxa" w:w="4320"/>
+          </w:tcPr>
+          <w:p>
+            <w:r>
+              <w:t>: {{lama_perjalanan}} hari</w:t>
+            </w:r>
+          </w:p>
+        </w:tc>
+      </w:tr>
+    </w:tbl>
+    <w:tbl>
+      <w:tblPr>
+        <w:tblStyle w:val="TableGrid"/>
+        <w:tblW w:type="auto" w:w="0"/>
+        <w:tblLook w:firstColumn="1" w:firstRow="1" w:lastColumn="0" w:lastRow="0" w:noHBand="0" w:noVBand="1" w:val="04A0"/>
+      </w:tblPr>
+      <w:tblGrid>
+        <w:gridCol w:w="4320"/>
+        <w:gridCol w:w="4320"/>
+      </w:tblGrid>
+      <w:tr>
+        <w:tc>
+          <w:tcPr>
+            <w:tcW w:type="dxa" w:w="4320"/>
+          </w:tcPr>
+          <w:p>
+            <w:r>
+              <w:t>Surat Tugas Nomor</w:t>
+            </w:r>
+          </w:p>
+        </w:tc>
+        <w:tc>
+          <w:tcPr>
+            <w:tcW w:type="dxa" w:w="4320"/>
+          </w:tcPr>
+          <w:p>
+            <w:r>
+              <w:t>: {{nomor_surat_tugas}} tanggal {{tanggal_surat_tugas}}</w:t>
+            </w:r>
+          </w:p>
+        </w:tc>
+      </w:tr>
+      <w:tr>
+        <w:tc>
+          <w:tcPr>
+            <w:tcW w:type="dxa" w:w="4320"/>
+          </w:tcPr>
+          <w:p>
+            <w:r>
+              <w:t>SPPD Nomor</w:t>
             </w:r>
           </w:p>
         </w:tc>
@@ -61,92 +474,18 @@
           </w:p>
         </w:tc>
       </w:tr>
-      <w:tr>
-        <w:tc>
-          <w:tcPr>
-            <w:tcW w:type="dxa" w:w="4320"/>
-          </w:tcPr>
-          <w:p>
-            <w:r>
-              <w:t>Sudah Terima Dari</w:t>
-            </w:r>
-          </w:p>
-        </w:tc>
-        <w:tc>
-          <w:tcPr>
-            <w:tcW w:type="dxa" w:w="4320"/>
-          </w:tcPr>
-          <w:p>
-            <w:r>
-              <w:t>: Bendahara Pengeluaran {{satker_nama}}</w:t>
-            </w:r>
-          </w:p>
-        </w:tc>
-      </w:tr>
-      <w:tr>
-        <w:tc>
-          <w:tcPr>
-            <w:tcW w:type="dxa" w:w="4320"/>
-          </w:tcPr>
-          <w:p>
-            <w:r>
-              <w:t>Untuk Pembayaran</w:t>
-            </w:r>
-          </w:p>
-        </w:tc>
-        <w:tc>
-          <w:tcPr>
-            <w:tcW w:type="dxa" w:w="4320"/>
-          </w:tcPr>
-          <w:p>
-            <w:r>
-              <w:t>: Biaya Perjalanan Dinas ke {{kota_tujuan}} dalam rangka {{maksud_perjalanan}}</w:t>
-            </w:r>
-          </w:p>
-        </w:tc>
-      </w:tr>
-      <w:tr>
-        <w:tc>
-          <w:tcPr>
-            <w:tcW w:type="dxa" w:w="4320"/>
-          </w:tcPr>
-          <w:p>
-            <w:r/>
-          </w:p>
-        </w:tc>
-        <w:tc>
-          <w:tcPr>
-            <w:tcW w:type="dxa" w:w="4320"/>
-          </w:tcPr>
-          <w:p>
-            <w:r>
-              <w:t xml:space="preserve">  sesuai Surat Tugas No. {{nomor_surat_tugas}}</w:t>
-            </w:r>
-          </w:p>
-        </w:tc>
-      </w:tr>
-      <w:tr>
-        <w:tc>
-          <w:tcPr>
-            <w:tcW w:type="dxa" w:w="4320"/>
-          </w:tcPr>
-          <w:p>
-            <w:r/>
-          </w:p>
-        </w:tc>
-        <w:tc>
-          <w:tcPr>
-            <w:tcW w:type="dxa" w:w="4320"/>
-          </w:tcPr>
-          <w:p>
-            <w:r>
-              <w:t xml:space="preserve">  tanggal {{tanggal_surat_tugas}}</w:t>
-            </w:r>
-          </w:p>
-        </w:tc>
-      </w:tr>
     </w:tbl>
     <w:p/>
+    <w:p>
+      <w:r>
+        <w:rPr>
+          <w:rFonts w:ascii="Times New Roman" w:hAnsi="Times New Roman"/>
+          <w:b/>
+          <w:sz w:val="22"/>
+        </w:rPr>
+        <w:t>C. RINCIAN BIAYA PERJALANAN DINAS</w:t>
+      </w:r>
+    </w:p>
     <w:tbl>
       <w:tblPr>
         <w:tblStyle w:val="TableGrid"/>
@@ -175,7 +514,7 @@
           </w:tcPr>
           <w:p>
             <w:r>
-              <w:t>Uraian</w:t>
+              <w:t>Uraian Biaya</w:t>
             </w:r>
           </w:p>
         </w:tc>
@@ -207,7 +546,7 @@
           </w:tcPr>
           <w:p>
             <w:r>
-              <w:t>Total Biaya Perjalanan Dinas</w:t>
+              <w:t>Biaya Transportasi (Pergi-Pulang)</w:t>
             </w:r>
           </w:p>
         </w:tc>
@@ -217,7 +556,7 @@
           </w:tcPr>
           <w:p>
             <w:r>
-              <w:t>{{total_biaya}}</w:t>
+              <w:t>{{biaya_transport}}</w:t>
             </w:r>
           </w:p>
         </w:tc>
@@ -239,7 +578,7 @@
           </w:tcPr>
           <w:p>
             <w:r>
-              <w:t>Uang Muka yang telah diterima</w:t>
+              <w:t>Uang Harian ({{lama_perjalanan}} hari)</w:t>
             </w:r>
           </w:p>
         </w:tc>
@@ -249,7 +588,7 @@
           </w:tcPr>
           <w:p>
             <w:r>
-              <w:t>{{uang_muka}}</w:t>
+              <w:t>{{biaya_uang_harian}}</w:t>
             </w:r>
           </w:p>
         </w:tc>
@@ -271,7 +610,7 @@
           </w:tcPr>
           <w:p>
             <w:r>
-              <w:t>Sisa kurang/(lebih) bayar</w:t>
+              <w:t>Biaya Penginapan</w:t>
             </w:r>
           </w:p>
         </w:tc>
@@ -281,7 +620,71 @@
           </w:tcPr>
           <w:p>
             <w:r>
-              <w:t>{{kekurangan_bayar}} / ({{kelebihan_bayar}})</w:t>
+              <w:t>{{biaya_penginapan}}</w:t>
+            </w:r>
+          </w:p>
+        </w:tc>
+      </w:tr>
+      <w:tr>
+        <w:tc>
+          <w:tcPr>
+            <w:tcW w:type="dxa" w:w="2880"/>
+          </w:tcPr>
+          <w:p>
+            <w:r>
+              <w:t>4</w:t>
+            </w:r>
+          </w:p>
+        </w:tc>
+        <w:tc>
+          <w:tcPr>
+            <w:tcW w:type="dxa" w:w="2880"/>
+          </w:tcPr>
+          <w:p>
+            <w:r>
+              <w:t>Uang Representasi</w:t>
+            </w:r>
+          </w:p>
+        </w:tc>
+        <w:tc>
+          <w:tcPr>
+            <w:tcW w:type="dxa" w:w="2880"/>
+          </w:tcPr>
+          <w:p>
+            <w:r>
+              <w:t>{{biaya_representasi}}</w:t>
+            </w:r>
+          </w:p>
+        </w:tc>
+      </w:tr>
+      <w:tr>
+        <w:tc>
+          <w:tcPr>
+            <w:tcW w:type="dxa" w:w="2880"/>
+          </w:tcPr>
+          <w:p>
+            <w:r>
+              <w:t>5</w:t>
+            </w:r>
+          </w:p>
+        </w:tc>
+        <w:tc>
+          <w:tcPr>
+            <w:tcW w:type="dxa" w:w="2880"/>
+          </w:tcPr>
+          <w:p>
+            <w:r>
+              <w:t>Biaya Lain-lain</w:t>
+            </w:r>
+          </w:p>
+        </w:tc>
+        <w:tc>
+          <w:tcPr>
+            <w:tcW w:type="dxa" w:w="2880"/>
+          </w:tcPr>
+          <w:p>
+            <w:r>
+              <w:t>{{biaya_lain_lain}}</w:t>
             </w:r>
           </w:p>
         </w:tc>
@@ -301,7 +704,7 @@
           </w:tcPr>
           <w:p>
             <w:r>
-              <w:t>Terbilang:</w:t>
+              <w:t>TOTAL BIAYA PERJALANAN DINAS</w:t>
             </w:r>
           </w:p>
         </w:tc>
@@ -311,7 +714,7 @@
           </w:tcPr>
           <w:p>
             <w:r>
-              <w:t>{{sisa_terbilang}}</w:t>
+              <w:t>{{total_biaya}}</w:t>
             </w:r>
           </w:p>
         </w:tc>
@@ -321,67 +724,57 @@
           <w:tcPr>
             <w:tcW w:type="dxa" w:w="2880"/>
           </w:tcPr>
-          <w:p/>
+          <w:p>
+            <w:r/>
+          </w:p>
         </w:tc>
         <w:tc>
           <w:tcPr>
             <w:tcW w:type="dxa" w:w="2880"/>
           </w:tcPr>
-          <w:p/>
+          <w:p>
+            <w:r>
+              <w:t>Uang Muka yang Telah Diterima</w:t>
+            </w:r>
+          </w:p>
         </w:tc>
         <w:tc>
           <w:tcPr>
             <w:tcW w:type="dxa" w:w="2880"/>
           </w:tcPr>
-          <w:p/>
+          <w:p>
+            <w:r>
+              <w:t>{{uang_muka}}</w:t>
+            </w:r>
+          </w:p>
         </w:tc>
       </w:tr>
-    </w:tbl>
-    <w:p/>
-    <w:p/>
-    <w:tbl>
-      <w:tblPr>
-        <w:tblW w:type="auto" w:w="0"/>
-        <w:tblLook w:firstColumn="1" w:firstRow="1" w:lastColumn="0" w:lastRow="0" w:noHBand="0" w:noVBand="1" w:val="04A0"/>
-      </w:tblPr>
-      <w:tblGrid>
-        <w:gridCol w:w="4320"/>
-        <w:gridCol w:w="4320"/>
-      </w:tblGrid>
       <w:tr>
         <w:tc>
           <w:tcPr>
-            <w:tcW w:type="dxa" w:w="4320"/>
+            <w:tcW w:type="dxa" w:w="2880"/>
+          </w:tcPr>
+          <w:p>
+            <w:r/>
+          </w:p>
+        </w:tc>
+        <w:tc>
+          <w:tcPr>
+            <w:tcW w:type="dxa" w:w="2880"/>
           </w:tcPr>
           <w:p>
             <w:r>
-              <w:t>Setuju Dibayar:</w:t>
-              <w:br/>
-              <w:br/>
-              <w:br/>
-              <w:br/>
-              <w:t>{{ppk_nama}}</w:t>
-              <w:br/>
-              <w:t>NIP. {{ppk_nip}}</w:t>
+              <w:t>SISA KURANG / (LEBIH) BAYAR</w:t>
             </w:r>
           </w:p>
         </w:tc>
         <w:tc>
           <w:tcPr>
-            <w:tcW w:type="dxa" w:w="4320"/>
+            <w:tcW w:type="dxa" w:w="2880"/>
           </w:tcPr>
           <w:p>
             <w:r>
-              <w:t>{{satker_kota}}, {{tanggal_kembali}}</w:t>
-              <w:br/>
-              <w:t>Yang Menerima,</w:t>
-              <w:br/>
-              <w:br/>
-              <w:br/>
-              <w:br/>
-              <w:t>{{pelaksana_nama}}</w:t>
-              <w:br/>
-              <w:t>NIP. {{pelaksana_nip}}</w:t>
+              <w:t>{{kekurangan_bayar}} / ({{kelebihan_bayar}})</w:t>
             </w:r>
           </w:p>
         </w:tc>
@@ -395,41 +788,110 @@
           <w:b w:val="0"/>
           <w:sz w:val="22"/>
         </w:rPr>
-        <w:t>Lunas Dibayar:</w:t>
-      </w:r>
-    </w:p>
-    <w:p>
-      <w:r>
-        <w:rPr>
-          <w:rFonts w:ascii="Times New Roman" w:hAnsi="Times New Roman"/>
-          <w:b w:val="0"/>
-          <w:sz w:val="22"/>
-        </w:rPr>
-        <w:t>Bendahara Pengeluaran,</w:t>
+        <w:t>Terbilang: {{sisa_terbilang}}</w:t>
       </w:r>
     </w:p>
     <w:p/>
     <w:p/>
-    <w:p>
-      <w:r>
-        <w:rPr>
-          <w:rFonts w:ascii="Times New Roman" w:hAnsi="Times New Roman"/>
-          <w:b w:val="0"/>
-          <w:sz w:val="22"/>
-        </w:rPr>
-        <w:t>{{bendahara_nama}}</w:t>
-      </w:r>
-    </w:p>
-    <w:p>
-      <w:r>
-        <w:rPr>
-          <w:rFonts w:ascii="Times New Roman" w:hAnsi="Times New Roman"/>
-          <w:b w:val="0"/>
-          <w:sz w:val="22"/>
-        </w:rPr>
-        <w:t>NIP. {{bendahara_nip}}</w:t>
-      </w:r>
-    </w:p>
+    <w:tbl>
+      <w:tblPr>
+        <w:tblW w:type="auto" w:w="0"/>
+        <w:tblLook w:firstColumn="1" w:firstRow="1" w:lastColumn="0" w:lastRow="0" w:noHBand="0" w:noVBand="1" w:val="04A0"/>
+      </w:tblPr>
+      <w:tblGrid>
+        <w:gridCol w:w="2880"/>
+        <w:gridCol w:w="2880"/>
+        <w:gridCol w:w="2880"/>
+      </w:tblGrid>
+      <w:tr>
+        <w:tc>
+          <w:tcPr>
+            <w:tcW w:type="dxa" w:w="2880"/>
+          </w:tcPr>
+          <w:p>
+            <w:r>
+              <w:t>Setuju Dibayar,</w:t>
+              <w:br/>
+              <w:t>Pejabat Pembuat Komitmen</w:t>
+            </w:r>
+          </w:p>
+        </w:tc>
+        <w:tc>
+          <w:tcPr>
+            <w:tcW w:type="dxa" w:w="2880"/>
+          </w:tcPr>
+          <w:p>
+            <w:r>
+              <w:t>Lunas Dibayar,</w:t>
+              <w:br/>
+              <w:t>Bendahara Pengeluaran</w:t>
+            </w:r>
+          </w:p>
+        </w:tc>
+        <w:tc>
+          <w:tcPr>
+            <w:tcW w:type="dxa" w:w="2880"/>
+          </w:tcPr>
+          <w:p>
+            <w:r>
+              <w:t>{{satker_kota}}, {{tanggal_kembali}}</w:t>
+              <w:br/>
+              <w:t>Yang Menerima,</w:t>
+            </w:r>
+          </w:p>
+        </w:tc>
+      </w:tr>
+      <w:tr>
+        <w:tc>
+          <w:tcPr>
+            <w:tcW w:type="dxa" w:w="2880"/>
+          </w:tcPr>
+          <w:p>
+            <w:r>
+              <w:br/>
+              <w:br/>
+              <w:br/>
+              <w:br/>
+              <w:t>{{ppk_nama}}</w:t>
+              <w:br/>
+              <w:t>NIP. {{ppk_nip}}</w:t>
+            </w:r>
+          </w:p>
+        </w:tc>
+        <w:tc>
+          <w:tcPr>
+            <w:tcW w:type="dxa" w:w="2880"/>
+          </w:tcPr>
+          <w:p>
+            <w:r>
+              <w:br/>
+              <w:br/>
+              <w:br/>
+              <w:br/>
+              <w:t>{{bendahara_nama}}</w:t>
+              <w:br/>
+              <w:t>NIP. {{bendahara_nip}}</w:t>
+            </w:r>
+          </w:p>
+        </w:tc>
+        <w:tc>
+          <w:tcPr>
+            <w:tcW w:type="dxa" w:w="2880"/>
+          </w:tcPr>
+          <w:p>
+            <w:r>
+              <w:br/>
+              <w:br/>
+              <w:br/>
+              <w:br/>
+              <w:t>{{pelaksana_nama}}</w:t>
+              <w:br/>
+              <w:t>NIP. {{pelaksana_nip}}</w:t>
+            </w:r>
+          </w:p>
+        </w:tc>
+      </w:tr>
+    </w:tbl>
     <w:sectPr>
       <w:pgSz w:w="12240" w:h="15840"/>
       <w:pgMar w:top="1440" w:right="1800" w:bottom="1440" w:left="1800" w:header="720" w:footer="720" w:gutter="0"/>

</xml_diff>

<commit_message>
Add separate kuitansi templates for different activity types
- Create kuitansi_uang_muka_swakelola.docx for swakelola activities
- Create kuitansi_rampung_swakelola.docx for swakelola pertanggungjawaban
- Create kuitansi_rampung_pd.docx for perjalanan dinas rampung
- Update kuitansi_rampung.docx for regular belanja barang

Template selection is now automatic based on jenis_kegiatan:
- PERJALANAN_DINAS: uses _pd templates
- KEPANITIAAN, RAPAT, JAMUAN_TAMU, OPERASIONAL: uses _swakelola templates
- Others: uses default templates

https://claude.ai/code/session_01L1u8cybJBFHNdrMvCb5b4p
</commit_message>
<xml_diff>
--- a/templates/word/kuitansi_rampung.docx
+++ b/templates/word/kuitansi_rampung.docx
@@ -8,9 +8,8 @@
       </w:pPr>
       <w:r>
         <w:rPr>
-          <w:rFonts w:ascii="Times New Roman" w:hAnsi="Times New Roman"/>
           <w:b/>
-          <w:sz w:val="28"/>
+          <w:sz w:val="24"/>
         </w:rPr>
         <w:t>{{kementerian}}</w:t>
       </w:r>
@@ -21,9 +20,8 @@
       </w:pPr>
       <w:r>
         <w:rPr>
-          <w:rFonts w:ascii="Times New Roman" w:hAnsi="Times New Roman"/>
           <w:b/>
-          <w:sz w:val="24"/>
+          <w:sz w:val="22"/>
         </w:rPr>
         <w:t>{{eselon1}}</w:t>
       </w:r>
@@ -34,11 +32,20 @@
       </w:pPr>
       <w:r>
         <w:rPr>
-          <w:rFonts w:ascii="Times New Roman" w:hAnsi="Times New Roman"/>
-          <w:b/>
-          <w:sz w:val="24"/>
+          <w:sz w:val="22"/>
         </w:rPr>
         <w:t>{{satker_nama}}</w:t>
+      </w:r>
+    </w:p>
+    <w:p>
+      <w:pPr>
+        <w:jc w:val="center"/>
+      </w:pPr>
+      <w:r>
+        <w:rPr>
+          <w:sz w:val="20"/>
+        </w:rPr>
+        <w:t>________________________________________________________________________________</w:t>
       </w:r>
     </w:p>
     <w:p/>
@@ -48,11 +55,10 @@
       </w:pPr>
       <w:r>
         <w:rPr>
-          <w:rFonts w:ascii="Times New Roman" w:hAnsi="Times New Roman"/>
           <w:b/>
           <w:sz w:val="28"/>
         </w:rPr>
-        <w:t>KUITANSI/BUKTI PEMBAYARAN</w:t>
+        <w:t>KUITANSI RAMPUNG / PERTANGGUNGJAWABAN</w:t>
       </w:r>
     </w:p>
     <w:p>
@@ -61,52 +67,50 @@
       </w:pPr>
       <w:r>
         <w:rPr>
-          <w:rFonts w:ascii="Times New Roman" w:hAnsi="Times New Roman"/>
-          <w:b/>
-          <w:sz w:val="24"/>
+          <w:sz w:val="22"/>
         </w:rPr>
-        <w:t>PERJALANAN DINAS (RAMPUNG)</w:t>
+        <w:t>Nomor: {{nomor_kuitansi}}</w:t>
       </w:r>
     </w:p>
     <w:p/>
-    <w:p>
-      <w:r>
-        <w:rPr>
-          <w:rFonts w:ascii="Times New Roman" w:hAnsi="Times New Roman"/>
-          <w:b/>
-          <w:sz w:val="22"/>
-        </w:rPr>
-        <w:t>A. DATA DIPA</w:t>
-      </w:r>
-    </w:p>
     <w:tbl>
       <w:tblPr>
-        <w:tblStyle w:val="TableGrid"/>
         <w:tblW w:type="auto" w:w="0"/>
         <w:tblLook w:firstColumn="1" w:firstRow="1" w:lastColumn="0" w:lastRow="0" w:noHBand="0" w:noVBand="1" w:val="04A0"/>
       </w:tblPr>
       <w:tblGrid>
-        <w:gridCol w:w="4320"/>
-        <w:gridCol w:w="4320"/>
+        <w:gridCol w:w="3135"/>
+        <w:gridCol w:w="3135"/>
+        <w:gridCol w:w="3135"/>
       </w:tblGrid>
       <w:tr>
         <w:tc>
           <w:tcPr>
-            <w:tcW w:type="dxa" w:w="4320"/>
+            <w:tcW w:type="dxa" w:w="2268"/>
           </w:tcPr>
           <w:p>
             <w:r>
-              <w:t>Kode Satker</w:t>
+              <w:t>Sudah terima dari</w:t>
             </w:r>
           </w:p>
         </w:tc>
         <w:tc>
           <w:tcPr>
-            <w:tcW w:type="dxa" w:w="4320"/>
+            <w:tcW w:type="dxa" w:w="283"/>
           </w:tcPr>
           <w:p>
             <w:r>
-              <w:t>: {{satker_kode}}</w:t>
+              <w:t>:</w:t>
+            </w:r>
+          </w:p>
+        </w:tc>
+        <w:tc>
+          <w:tcPr>
+            <w:tcW w:type="dxa" w:w="6803"/>
+          </w:tcPr>
+          <w:p>
+            <w:r>
+              <w:t>Bendahara Pengeluaran {{satker_nama}}</w:t>
             </w:r>
           </w:p>
         </w:tc>
@@ -114,21 +118,31 @@
       <w:tr>
         <w:tc>
           <w:tcPr>
-            <w:tcW w:type="dxa" w:w="4320"/>
+            <w:tcW w:type="dxa" w:w="2268"/>
           </w:tcPr>
           <w:p>
             <w:r>
-              <w:t>Nama Satker</w:t>
+              <w:t>Uang sebanyak</w:t>
             </w:r>
           </w:p>
         </w:tc>
         <w:tc>
           <w:tcPr>
-            <w:tcW w:type="dxa" w:w="4320"/>
+            <w:tcW w:type="dxa" w:w="283"/>
           </w:tcPr>
           <w:p>
             <w:r>
-              <w:t>: {{satker_nama}}</w:t>
+              <w:t>:</w:t>
+            </w:r>
+          </w:p>
+        </w:tc>
+        <w:tc>
+          <w:tcPr>
+            <w:tcW w:type="dxa" w:w="6803"/>
+          </w:tcPr>
+          <w:p>
+            <w:r>
+              <w:t>{{realisasi:rupiah}}</w:t>
             </w:r>
           </w:p>
         </w:tc>
@@ -136,21 +150,31 @@
       <w:tr>
         <w:tc>
           <w:tcPr>
-            <w:tcW w:type="dxa" w:w="4320"/>
+            <w:tcW w:type="dxa" w:w="2268"/>
           </w:tcPr>
           <w:p>
             <w:r>
-              <w:t>Tahun Anggaran</w:t>
+              <w:t>Terbilang</w:t>
             </w:r>
           </w:p>
         </w:tc>
         <w:tc>
           <w:tcPr>
-            <w:tcW w:type="dxa" w:w="4320"/>
+            <w:tcW w:type="dxa" w:w="283"/>
           </w:tcPr>
           <w:p>
             <w:r>
-              <w:t>: {{tahun_anggaran}}</w:t>
+              <w:t>:</w:t>
+            </w:r>
+          </w:p>
+        </w:tc>
+        <w:tc>
+          <w:tcPr>
+            <w:tcW w:type="dxa" w:w="6803"/>
+          </w:tcPr>
+          <w:p>
+            <w:r>
+              <w:t>({{realisasi:terbilang}})</w:t>
             </w:r>
           </w:p>
         </w:tc>
@@ -158,21 +182,31 @@
       <w:tr>
         <w:tc>
           <w:tcPr>
-            <w:tcW w:type="dxa" w:w="4320"/>
+            <w:tcW w:type="dxa" w:w="2268"/>
           </w:tcPr>
           <w:p>
             <w:r>
-              <w:t>Sumber Dana</w:t>
+              <w:t>Untuk Pembayaran</w:t>
             </w:r>
           </w:p>
         </w:tc>
         <w:tc>
           <w:tcPr>
-            <w:tcW w:type="dxa" w:w="4320"/>
+            <w:tcW w:type="dxa" w:w="283"/>
           </w:tcPr>
           <w:p>
             <w:r>
-              <w:t>: {{sumber_dana}}</w:t>
+              <w:t>:</w:t>
+            </w:r>
+          </w:p>
+        </w:tc>
+        <w:tc>
+          <w:tcPr>
+            <w:tcW w:type="dxa" w:w="6803"/>
+          </w:tcPr>
+          <w:p>
+            <w:r>
+              <w:t>Pertanggungjawaban kegiatan {{nama_kegiatan}}</w:t>
             </w:r>
           </w:p>
         </w:tc>
@@ -180,7 +214,7 @@
       <w:tr>
         <w:tc>
           <w:tcPr>
-            <w:tcW w:type="dxa" w:w="4320"/>
+            <w:tcW w:type="dxa" w:w="2268"/>
           </w:tcPr>
           <w:p>
             <w:r>
@@ -190,33 +224,21 @@
         </w:tc>
         <w:tc>
           <w:tcPr>
-            <w:tcW w:type="dxa" w:w="4320"/>
+            <w:tcW w:type="dxa" w:w="283"/>
           </w:tcPr>
           <w:p>
             <w:r>
-              <w:t>: {{kode_akun}}</w:t>
-            </w:r>
-          </w:p>
-        </w:tc>
-      </w:tr>
-      <w:tr>
-        <w:tc>
-          <w:tcPr>
-            <w:tcW w:type="dxa" w:w="4320"/>
-          </w:tcPr>
-          <w:p>
-            <w:r>
-              <w:t>Kegiatan</w:t>
+              <w:t>:</w:t>
             </w:r>
           </w:p>
         </w:tc>
         <w:tc>
           <w:tcPr>
-            <w:tcW w:type="dxa" w:w="4320"/>
+            <w:tcW w:type="dxa" w:w="6803"/>
           </w:tcPr>
           <w:p>
             <w:r>
-              <w:t>: {{nama_paket}}</w:t>
+              <w:t>{{kode_akun}}</w:t>
             </w:r>
           </w:p>
         </w:tc>
@@ -226,13 +248,13 @@
     <w:p>
       <w:r>
         <w:rPr>
-          <w:rFonts w:ascii="Times New Roman" w:hAnsi="Times New Roman"/>
           <w:b/>
           <w:sz w:val="22"/>
         </w:rPr>
-        <w:t>B. DATA PERJALANAN DINAS</w:t>
+        <w:t>RINCIAN REALISASI PENGGUNAAN DANA:</w:t>
       </w:r>
     </w:p>
+    <w:p/>
     <w:tbl>
       <w:tblPr>
         <w:tblStyle w:val="TableGrid"/>
@@ -240,27 +262,113 @@
         <w:tblLook w:firstColumn="1" w:firstRow="1" w:lastColumn="0" w:lastRow="0" w:noHBand="0" w:noVBand="1" w:val="04A0"/>
       </w:tblPr>
       <w:tblGrid>
-        <w:gridCol w:w="4320"/>
-        <w:gridCol w:w="4320"/>
+        <w:gridCol w:w="1568"/>
+        <w:gridCol w:w="1568"/>
+        <w:gridCol w:w="1568"/>
+        <w:gridCol w:w="1568"/>
+        <w:gridCol w:w="1568"/>
+        <w:gridCol w:w="1568"/>
       </w:tblGrid>
       <w:tr>
         <w:tc>
           <w:tcPr>
-            <w:tcW w:type="dxa" w:w="4320"/>
+            <w:tcW w:type="dxa" w:w="1568"/>
           </w:tcPr>
           <w:p>
+            <w:pPr>
+              <w:jc w:val="center"/>
+            </w:pPr>
             <w:r>
-              <w:t>Nama Pelaksana</w:t>
+              <w:rPr>
+                <w:b/>
+                <w:sz w:val="20"/>
+              </w:rPr>
+              <w:t>No</w:t>
             </w:r>
           </w:p>
         </w:tc>
         <w:tc>
           <w:tcPr>
-            <w:tcW w:type="dxa" w:w="4320"/>
+            <w:tcW w:type="dxa" w:w="1568"/>
           </w:tcPr>
           <w:p>
+            <w:pPr>
+              <w:jc w:val="center"/>
+            </w:pPr>
             <w:r>
-              <w:t>: {{pelaksana_nama}}</w:t>
+              <w:rPr>
+                <w:b/>
+                <w:sz w:val="20"/>
+              </w:rPr>
+              <w:t>Uraian Barang/Jasa</w:t>
+            </w:r>
+          </w:p>
+        </w:tc>
+        <w:tc>
+          <w:tcPr>
+            <w:tcW w:type="dxa" w:w="1568"/>
+          </w:tcPr>
+          <w:p>
+            <w:pPr>
+              <w:jc w:val="center"/>
+            </w:pPr>
+            <w:r>
+              <w:rPr>
+                <w:b/>
+                <w:sz w:val="20"/>
+              </w:rPr>
+              <w:t>Volume</w:t>
+            </w:r>
+          </w:p>
+        </w:tc>
+        <w:tc>
+          <w:tcPr>
+            <w:tcW w:type="dxa" w:w="1568"/>
+          </w:tcPr>
+          <w:p>
+            <w:pPr>
+              <w:jc w:val="center"/>
+            </w:pPr>
+            <w:r>
+              <w:rPr>
+                <w:b/>
+                <w:sz w:val="20"/>
+              </w:rPr>
+              <w:t>Satuan</w:t>
+            </w:r>
+          </w:p>
+        </w:tc>
+        <w:tc>
+          <w:tcPr>
+            <w:tcW w:type="dxa" w:w="1568"/>
+          </w:tcPr>
+          <w:p>
+            <w:pPr>
+              <w:jc w:val="center"/>
+            </w:pPr>
+            <w:r>
+              <w:rPr>
+                <w:b/>
+                <w:sz w:val="20"/>
+              </w:rPr>
+              <w:t>Harga Satuan</w:t>
+            </w:r>
+          </w:p>
+        </w:tc>
+        <w:tc>
+          <w:tcPr>
+            <w:tcW w:type="dxa" w:w="1568"/>
+          </w:tcPr>
+          <w:p>
+            <w:pPr>
+              <w:jc w:val="center"/>
+            </w:pPr>
+            <w:r>
+              <w:rPr>
+                <w:b/>
+                <w:sz w:val="20"/>
+              </w:rPr>
+              <w:t>Jumlah</w:t>
             </w:r>
           </w:p>
         </w:tc>
@@ -268,21 +376,79 @@
       <w:tr>
         <w:tc>
           <w:tcPr>
-            <w:tcW w:type="dxa" w:w="4320"/>
+            <w:tcW w:type="dxa" w:w="1568"/>
           </w:tcPr>
           <w:p>
             <w:r>
-              <w:t>NIP</w:t>
+              <w:rPr>
+                <w:sz w:val="20"/>
+              </w:rPr>
+              <w:t>{{rincian_no}}</w:t>
             </w:r>
           </w:p>
         </w:tc>
         <w:tc>
           <w:tcPr>
-            <w:tcW w:type="dxa" w:w="4320"/>
+            <w:tcW w:type="dxa" w:w="1568"/>
           </w:tcPr>
           <w:p>
             <w:r>
-              <w:t>: {{pelaksana_nip}}</w:t>
+              <w:rPr>
+                <w:sz w:val="20"/>
+              </w:rPr>
+              <w:t>{{rincian_uraian}}</w:t>
+            </w:r>
+          </w:p>
+        </w:tc>
+        <w:tc>
+          <w:tcPr>
+            <w:tcW w:type="dxa" w:w="1568"/>
+          </w:tcPr>
+          <w:p>
+            <w:r>
+              <w:rPr>
+                <w:sz w:val="20"/>
+              </w:rPr>
+              <w:t>{{rincian_volume}}</w:t>
+            </w:r>
+          </w:p>
+        </w:tc>
+        <w:tc>
+          <w:tcPr>
+            <w:tcW w:type="dxa" w:w="1568"/>
+          </w:tcPr>
+          <w:p>
+            <w:r>
+              <w:rPr>
+                <w:sz w:val="20"/>
+              </w:rPr>
+              <w:t>{{rincian_satuan}}</w:t>
+            </w:r>
+          </w:p>
+        </w:tc>
+        <w:tc>
+          <w:tcPr>
+            <w:tcW w:type="dxa" w:w="1568"/>
+          </w:tcPr>
+          <w:p>
+            <w:r>
+              <w:rPr>
+                <w:sz w:val="20"/>
+              </w:rPr>
+              <w:t>{{rincian_harga:rupiah}}</w:t>
+            </w:r>
+          </w:p>
+        </w:tc>
+        <w:tc>
+          <w:tcPr>
+            <w:tcW w:type="dxa" w:w="1568"/>
+          </w:tcPr>
+          <w:p>
+            <w:r>
+              <w:rPr>
+                <w:sz w:val="20"/>
+              </w:rPr>
+              <w:t>{{rincian_jumlah:rupiah}}</w:t>
             </w:r>
           </w:p>
         </w:tc>
@@ -290,186 +456,52 @@
       <w:tr>
         <w:tc>
           <w:tcPr>
-            <w:tcW w:type="dxa" w:w="4320"/>
+            <w:tcW w:type="dxa" w:w="1568"/>
+          </w:tcPr>
+          <w:p/>
+        </w:tc>
+        <w:tc>
+          <w:tcPr>
+            <w:tcW w:type="dxa" w:w="1568"/>
           </w:tcPr>
           <w:p>
+            <w:pPr>
+              <w:jc w:val="center"/>
+            </w:pPr>
             <w:r>
-              <w:t>Pangkat/Golongan</w:t>
+              <w:rPr>
+                <w:b/>
+                <w:sz w:val="20"/>
+              </w:rPr>
+              <w:t>TOTAL REALISASI</w:t>
             </w:r>
           </w:p>
         </w:tc>
         <w:tc>
           <w:tcPr>
-            <w:tcW w:type="dxa" w:w="4320"/>
+            <w:tcW w:type="dxa" w:w="1568"/>
+          </w:tcPr>
+          <w:p/>
+        </w:tc>
+        <w:tc>
+          <w:tcPr>
+            <w:tcW w:type="dxa" w:w="1568"/>
+          </w:tcPr>
+          <w:p/>
+        </w:tc>
+        <w:tc>
+          <w:tcPr>
+            <w:tcW w:type="dxa" w:w="1568"/>
+          </w:tcPr>
+          <w:p/>
+        </w:tc>
+        <w:tc>
+          <w:tcPr>
+            <w:tcW w:type="dxa" w:w="1568"/>
           </w:tcPr>
           <w:p>
             <w:r>
-              <w:t>: {{pelaksana_pangkat}}</w:t>
-            </w:r>
-          </w:p>
-        </w:tc>
-      </w:tr>
-      <w:tr>
-        <w:tc>
-          <w:tcPr>
-            <w:tcW w:type="dxa" w:w="4320"/>
-          </w:tcPr>
-          <w:p>
-            <w:r>
-              <w:t>Jabatan</w:t>
-            </w:r>
-          </w:p>
-        </w:tc>
-        <w:tc>
-          <w:tcPr>
-            <w:tcW w:type="dxa" w:w="4320"/>
-          </w:tcPr>
-          <w:p>
-            <w:r>
-              <w:t>: {{pelaksana_jabatan}}</w:t>
-            </w:r>
-          </w:p>
-        </w:tc>
-      </w:tr>
-      <w:tr>
-        <w:tc>
-          <w:tcPr>
-            <w:tcW w:type="dxa" w:w="4320"/>
-          </w:tcPr>
-          <w:p>
-            <w:r>
-              <w:t>Tujuan</w:t>
-            </w:r>
-          </w:p>
-        </w:tc>
-        <w:tc>
-          <w:tcPr>
-            <w:tcW w:type="dxa" w:w="4320"/>
-          </w:tcPr>
-          <w:p>
-            <w:r>
-              <w:t>: {{kota_tujuan}}, {{provinsi_tujuan}}</w:t>
-            </w:r>
-          </w:p>
-        </w:tc>
-      </w:tr>
-      <w:tr>
-        <w:tc>
-          <w:tcPr>
-            <w:tcW w:type="dxa" w:w="4320"/>
-          </w:tcPr>
-          <w:p>
-            <w:r>
-              <w:t>Tanggal Berangkat</w:t>
-            </w:r>
-          </w:p>
-        </w:tc>
-        <w:tc>
-          <w:tcPr>
-            <w:tcW w:type="dxa" w:w="4320"/>
-          </w:tcPr>
-          <w:p>
-            <w:r>
-              <w:t>: {{tanggal_berangkat}}</w:t>
-            </w:r>
-          </w:p>
-        </w:tc>
-      </w:tr>
-      <w:tr>
-        <w:tc>
-          <w:tcPr>
-            <w:tcW w:type="dxa" w:w="4320"/>
-          </w:tcPr>
-          <w:p>
-            <w:r>
-              <w:t>Tanggal Kembali</w:t>
-            </w:r>
-          </w:p>
-        </w:tc>
-        <w:tc>
-          <w:tcPr>
-            <w:tcW w:type="dxa" w:w="4320"/>
-          </w:tcPr>
-          <w:p>
-            <w:r>
-              <w:t>: {{tanggal_kembali}}</w:t>
-            </w:r>
-          </w:p>
-        </w:tc>
-      </w:tr>
-      <w:tr>
-        <w:tc>
-          <w:tcPr>
-            <w:tcW w:type="dxa" w:w="4320"/>
-          </w:tcPr>
-          <w:p>
-            <w:r>
-              <w:t>Lama Perjalanan</w:t>
-            </w:r>
-          </w:p>
-        </w:tc>
-        <w:tc>
-          <w:tcPr>
-            <w:tcW w:type="dxa" w:w="4320"/>
-          </w:tcPr>
-          <w:p>
-            <w:r>
-              <w:t>: {{lama_perjalanan}} hari</w:t>
-            </w:r>
-          </w:p>
-        </w:tc>
-      </w:tr>
-    </w:tbl>
-    <w:tbl>
-      <w:tblPr>
-        <w:tblStyle w:val="TableGrid"/>
-        <w:tblW w:type="auto" w:w="0"/>
-        <w:tblLook w:firstColumn="1" w:firstRow="1" w:lastColumn="0" w:lastRow="0" w:noHBand="0" w:noVBand="1" w:val="04A0"/>
-      </w:tblPr>
-      <w:tblGrid>
-        <w:gridCol w:w="4320"/>
-        <w:gridCol w:w="4320"/>
-      </w:tblGrid>
-      <w:tr>
-        <w:tc>
-          <w:tcPr>
-            <w:tcW w:type="dxa" w:w="4320"/>
-          </w:tcPr>
-          <w:p>
-            <w:r>
-              <w:t>Surat Tugas Nomor</w:t>
-            </w:r>
-          </w:p>
-        </w:tc>
-        <w:tc>
-          <w:tcPr>
-            <w:tcW w:type="dxa" w:w="4320"/>
-          </w:tcPr>
-          <w:p>
-            <w:r>
-              <w:t>: {{nomor_surat_tugas}} tanggal {{tanggal_surat_tugas}}</w:t>
-            </w:r>
-          </w:p>
-        </w:tc>
-      </w:tr>
-      <w:tr>
-        <w:tc>
-          <w:tcPr>
-            <w:tcW w:type="dxa" w:w="4320"/>
-          </w:tcPr>
-          <w:p>
-            <w:r>
-              <w:t>SPPD Nomor</w:t>
-            </w:r>
-          </w:p>
-        </w:tc>
-        <w:tc>
-          <w:tcPr>
-            <w:tcW w:type="dxa" w:w="4320"/>
-          </w:tcPr>
-          <w:p>
-            <w:r>
-              <w:t>: {{nomor_sppd}}</w:t>
+              <w:t>{{realisasi:rupiah}}</w:t>
             </w:r>
           </w:p>
         </w:tc>
@@ -479,52 +511,53 @@
     <w:p>
       <w:r>
         <w:rPr>
-          <w:rFonts w:ascii="Times New Roman" w:hAnsi="Times New Roman"/>
           <w:b/>
           <w:sz w:val="22"/>
         </w:rPr>
-        <w:t>C. RINCIAN BIAYA PERJALANAN DINAS</w:t>
+        <w:t>PERHITUNGAN:</w:t>
       </w:r>
     </w:p>
     <w:tbl>
       <w:tblPr>
-        <w:tblStyle w:val="TableGrid"/>
         <w:tblW w:type="auto" w:w="0"/>
         <w:tblLook w:firstColumn="1" w:firstRow="1" w:lastColumn="0" w:lastRow="0" w:noHBand="0" w:noVBand="1" w:val="04A0"/>
       </w:tblPr>
       <w:tblGrid>
-        <w:gridCol w:w="2880"/>
-        <w:gridCol w:w="2880"/>
-        <w:gridCol w:w="2880"/>
+        <w:gridCol w:w="3135"/>
+        <w:gridCol w:w="3135"/>
+        <w:gridCol w:w="3135"/>
       </w:tblGrid>
       <w:tr>
         <w:tc>
           <w:tcPr>
-            <w:tcW w:type="dxa" w:w="2880"/>
+            <w:tcW w:type="dxa" w:w="3135"/>
           </w:tcPr>
           <w:p>
             <w:r>
-              <w:t>No</w:t>
+              <w:t>Uang Muka yang diterima</w:t>
             </w:r>
           </w:p>
         </w:tc>
         <w:tc>
           <w:tcPr>
-            <w:tcW w:type="dxa" w:w="2880"/>
+            <w:tcW w:type="dxa" w:w="3135"/>
           </w:tcPr>
           <w:p>
             <w:r>
-              <w:t>Uraian Biaya</w:t>
+              <w:t>:</w:t>
             </w:r>
           </w:p>
         </w:tc>
         <w:tc>
           <w:tcPr>
-            <w:tcW w:type="dxa" w:w="2880"/>
+            <w:tcW w:type="dxa" w:w="3135"/>
           </w:tcPr>
           <w:p>
             <w:r>
-              <w:t>Jumlah (Rp)</w:t>
+              <w:rPr>
+                <w:b/>
+              </w:rPr>
+              <w:t>{{uang_muka:rupiah}}</w:t>
             </w:r>
           </w:p>
         </w:tc>
@@ -532,31 +565,34 @@
       <w:tr>
         <w:tc>
           <w:tcPr>
-            <w:tcW w:type="dxa" w:w="2880"/>
+            <w:tcW w:type="dxa" w:w="3135"/>
           </w:tcPr>
           <w:p>
             <w:r>
-              <w:t>1</w:t>
+              <w:t>Total Realisasi</w:t>
             </w:r>
           </w:p>
         </w:tc>
         <w:tc>
           <w:tcPr>
-            <w:tcW w:type="dxa" w:w="2880"/>
+            <w:tcW w:type="dxa" w:w="3135"/>
           </w:tcPr>
           <w:p>
             <w:r>
-              <w:t>Biaya Transportasi (Pergi-Pulang)</w:t>
+              <w:t>:</w:t>
             </w:r>
           </w:p>
         </w:tc>
         <w:tc>
           <w:tcPr>
-            <w:tcW w:type="dxa" w:w="2880"/>
+            <w:tcW w:type="dxa" w:w="3135"/>
           </w:tcPr>
           <w:p>
             <w:r>
-              <w:t>{{biaya_transport}}</w:t>
+              <w:rPr>
+                <w:b/>
+              </w:rPr>
+              <w:t>{{realisasi:rupiah}}</w:t>
             </w:r>
           </w:p>
         </w:tc>
@@ -564,31 +600,34 @@
       <w:tr>
         <w:tc>
           <w:tcPr>
-            <w:tcW w:type="dxa" w:w="2880"/>
+            <w:tcW w:type="dxa" w:w="3135"/>
           </w:tcPr>
           <w:p>
             <w:r>
-              <w:t>2</w:t>
+              <w:t>Selisih</w:t>
             </w:r>
           </w:p>
         </w:tc>
         <w:tc>
           <w:tcPr>
-            <w:tcW w:type="dxa" w:w="2880"/>
+            <w:tcW w:type="dxa" w:w="3135"/>
           </w:tcPr>
           <w:p>
             <w:r>
-              <w:t>Uang Harian ({{lama_perjalanan}} hari)</w:t>
+              <w:t>:</w:t>
             </w:r>
           </w:p>
         </w:tc>
         <w:tc>
           <w:tcPr>
-            <w:tcW w:type="dxa" w:w="2880"/>
+            <w:tcW w:type="dxa" w:w="3135"/>
           </w:tcPr>
           <w:p>
             <w:r>
-              <w:t>{{biaya_uang_harian}}</w:t>
+              <w:rPr>
+                <w:b/>
+              </w:rPr>
+              <w:t>{{selisih:rupiah}}</w:t>
             </w:r>
           </w:p>
         </w:tc>
@@ -596,31 +635,108 @@
       <w:tr>
         <w:tc>
           <w:tcPr>
-            <w:tcW w:type="dxa" w:w="2880"/>
+            <w:tcW w:type="dxa" w:w="3135"/>
           </w:tcPr>
           <w:p>
             <w:r>
-              <w:t>3</w:t>
+              <w:t>Status</w:t>
             </w:r>
           </w:p>
         </w:tc>
         <w:tc>
           <w:tcPr>
-            <w:tcW w:type="dxa" w:w="2880"/>
+            <w:tcW w:type="dxa" w:w="3135"/>
           </w:tcPr>
           <w:p>
             <w:r>
-              <w:t>Biaya Penginapan</w:t>
+              <w:t>:</w:t>
             </w:r>
           </w:p>
         </w:tc>
         <w:tc>
           <w:tcPr>
-            <w:tcW w:type="dxa" w:w="2880"/>
+            <w:tcW w:type="dxa" w:w="3135"/>
           </w:tcPr>
           <w:p>
             <w:r>
-              <w:t>{{biaya_penginapan}}</w:t>
+              <w:rPr>
+                <w:b/>
+              </w:rPr>
+              <w:t>{{status_kalkulasi}}</w:t>
+            </w:r>
+          </w:p>
+        </w:tc>
+      </w:tr>
+    </w:tbl>
+    <w:p/>
+    <w:p>
+      <w:pPr>
+        <w:jc w:val="left"/>
+      </w:pPr>
+      <w:r>
+        <w:rPr>
+          <w:b/>
+          <w:sz w:val="18"/>
+        </w:rPr>
+        <w:t xml:space="preserve">Catatan: </w:t>
+      </w:r>
+      <w:r>
+        <w:rPr>
+          <w:sz w:val="18"/>
+        </w:rPr>
+        <w:t>Kuitansi ini sebagai bukti pertanggungjawaban penggunaan uang muka. Jika terdapat selisih LEBIH BAYAR, maka kelebihan dikembalikan ke kas negara. Jika KURANG BAYAR, maka kekurangan akan dibayarkan kemudian.</w:t>
+      </w:r>
+    </w:p>
+    <w:p/>
+    <w:p/>
+    <w:tbl>
+      <w:tblPr>
+        <w:tblW w:type="auto" w:w="0"/>
+        <w:jc w:val="center"/>
+        <w:tblLook w:firstColumn="1" w:firstRow="1" w:lastColumn="0" w:lastRow="0" w:noHBand="0" w:noVBand="1" w:val="04A0"/>
+      </w:tblPr>
+      <w:tblGrid>
+        <w:gridCol w:w="3135"/>
+        <w:gridCol w:w="3135"/>
+        <w:gridCol w:w="3135"/>
+      </w:tblGrid>
+      <w:tr>
+        <w:tc>
+          <w:tcPr>
+            <w:tcW w:type="dxa" w:w="3135"/>
+          </w:tcPr>
+          <w:p>
+            <w:pPr>
+              <w:jc w:val="center"/>
+            </w:pPr>
+            <w:r>
+              <w:t>Setuju Dibayar,</w:t>
+            </w:r>
+          </w:p>
+        </w:tc>
+        <w:tc>
+          <w:tcPr>
+            <w:tcW w:type="dxa" w:w="3135"/>
+          </w:tcPr>
+          <w:p>
+            <w:pPr>
+              <w:jc w:val="center"/>
+            </w:pPr>
+            <w:r>
+              <w:t>Lunas Dibayar,</w:t>
+            </w:r>
+          </w:p>
+        </w:tc>
+        <w:tc>
+          <w:tcPr>
+            <w:tcW w:type="dxa" w:w="3135"/>
+          </w:tcPr>
+          <w:p>
+            <w:pPr>
+              <w:jc w:val="center"/>
+            </w:pPr>
+            <w:r>
+              <w:t>{{satker_kota}}, {{tanggal_dokumen}}</w:t>
             </w:r>
           </w:p>
         </w:tc>
@@ -628,214 +744,39 @@
       <w:tr>
         <w:tc>
           <w:tcPr>
-            <w:tcW w:type="dxa" w:w="2880"/>
+            <w:tcW w:type="dxa" w:w="3135"/>
           </w:tcPr>
           <w:p>
+            <w:pPr>
+              <w:jc w:val="center"/>
+            </w:pPr>
             <w:r>
-              <w:t>4</w:t>
-            </w:r>
-          </w:p>
-        </w:tc>
-        <w:tc>
-          <w:tcPr>
-            <w:tcW w:type="dxa" w:w="2880"/>
-          </w:tcPr>
-          <w:p>
-            <w:r>
-              <w:t>Uang Representasi</w:t>
-            </w:r>
-          </w:p>
-        </w:tc>
-        <w:tc>
-          <w:tcPr>
-            <w:tcW w:type="dxa" w:w="2880"/>
-          </w:tcPr>
-          <w:p>
-            <w:r>
-              <w:t>{{biaya_representasi}}</w:t>
-            </w:r>
-          </w:p>
-        </w:tc>
-      </w:tr>
-      <w:tr>
-        <w:tc>
-          <w:tcPr>
-            <w:tcW w:type="dxa" w:w="2880"/>
-          </w:tcPr>
-          <w:p>
-            <w:r>
-              <w:t>5</w:t>
-            </w:r>
-          </w:p>
-        </w:tc>
-        <w:tc>
-          <w:tcPr>
-            <w:tcW w:type="dxa" w:w="2880"/>
-          </w:tcPr>
-          <w:p>
-            <w:r>
-              <w:t>Biaya Lain-lain</w:t>
-            </w:r>
-          </w:p>
-        </w:tc>
-        <w:tc>
-          <w:tcPr>
-            <w:tcW w:type="dxa" w:w="2880"/>
-          </w:tcPr>
-          <w:p>
-            <w:r>
-              <w:t>{{biaya_lain_lain}}</w:t>
-            </w:r>
-          </w:p>
-        </w:tc>
-      </w:tr>
-      <w:tr>
-        <w:tc>
-          <w:tcPr>
-            <w:tcW w:type="dxa" w:w="2880"/>
-          </w:tcPr>
-          <w:p>
-            <w:r/>
-          </w:p>
-        </w:tc>
-        <w:tc>
-          <w:tcPr>
-            <w:tcW w:type="dxa" w:w="2880"/>
-          </w:tcPr>
-          <w:p>
-            <w:r>
-              <w:t>TOTAL BIAYA PERJALANAN DINAS</w:t>
-            </w:r>
-          </w:p>
-        </w:tc>
-        <w:tc>
-          <w:tcPr>
-            <w:tcW w:type="dxa" w:w="2880"/>
-          </w:tcPr>
-          <w:p>
-            <w:r>
-              <w:t>{{total_biaya}}</w:t>
-            </w:r>
-          </w:p>
-        </w:tc>
-      </w:tr>
-      <w:tr>
-        <w:tc>
-          <w:tcPr>
-            <w:tcW w:type="dxa" w:w="2880"/>
-          </w:tcPr>
-          <w:p>
-            <w:r/>
-          </w:p>
-        </w:tc>
-        <w:tc>
-          <w:tcPr>
-            <w:tcW w:type="dxa" w:w="2880"/>
-          </w:tcPr>
-          <w:p>
-            <w:r>
-              <w:t>Uang Muka yang Telah Diterima</w:t>
-            </w:r>
-          </w:p>
-        </w:tc>
-        <w:tc>
-          <w:tcPr>
-            <w:tcW w:type="dxa" w:w="2880"/>
-          </w:tcPr>
-          <w:p>
-            <w:r>
-              <w:t>{{uang_muka}}</w:t>
-            </w:r>
-          </w:p>
-        </w:tc>
-      </w:tr>
-      <w:tr>
-        <w:tc>
-          <w:tcPr>
-            <w:tcW w:type="dxa" w:w="2880"/>
-          </w:tcPr>
-          <w:p>
-            <w:r/>
-          </w:p>
-        </w:tc>
-        <w:tc>
-          <w:tcPr>
-            <w:tcW w:type="dxa" w:w="2880"/>
-          </w:tcPr>
-          <w:p>
-            <w:r>
-              <w:t>SISA KURANG / (LEBIH) BAYAR</w:t>
-            </w:r>
-          </w:p>
-        </w:tc>
-        <w:tc>
-          <w:tcPr>
-            <w:tcW w:type="dxa" w:w="2880"/>
-          </w:tcPr>
-          <w:p>
-            <w:r>
-              <w:t>{{kekurangan_bayar}} / ({{kelebihan_bayar}})</w:t>
-            </w:r>
-          </w:p>
-        </w:tc>
-      </w:tr>
-    </w:tbl>
-    <w:p/>
-    <w:p>
-      <w:r>
-        <w:rPr>
-          <w:rFonts w:ascii="Times New Roman" w:hAnsi="Times New Roman"/>
-          <w:b w:val="0"/>
-          <w:sz w:val="22"/>
-        </w:rPr>
-        <w:t>Terbilang: {{sisa_terbilang}}</w:t>
-      </w:r>
-    </w:p>
-    <w:p/>
-    <w:p/>
-    <w:tbl>
-      <w:tblPr>
-        <w:tblW w:type="auto" w:w="0"/>
-        <w:tblLook w:firstColumn="1" w:firstRow="1" w:lastColumn="0" w:lastRow="0" w:noHBand="0" w:noVBand="1" w:val="04A0"/>
-      </w:tblPr>
-      <w:tblGrid>
-        <w:gridCol w:w="2880"/>
-        <w:gridCol w:w="2880"/>
-        <w:gridCol w:w="2880"/>
-      </w:tblGrid>
-      <w:tr>
-        <w:tc>
-          <w:tcPr>
-            <w:tcW w:type="dxa" w:w="2880"/>
-          </w:tcPr>
-          <w:p>
-            <w:r>
-              <w:t>Setuju Dibayar,</w:t>
-              <w:br/>
               <w:t>Pejabat Pembuat Komitmen</w:t>
             </w:r>
           </w:p>
         </w:tc>
         <w:tc>
           <w:tcPr>
-            <w:tcW w:type="dxa" w:w="2880"/>
+            <w:tcW w:type="dxa" w:w="3135"/>
           </w:tcPr>
           <w:p>
+            <w:pPr>
+              <w:jc w:val="center"/>
+            </w:pPr>
             <w:r>
-              <w:t>Lunas Dibayar,</w:t>
-              <w:br/>
               <w:t>Bendahara Pengeluaran</w:t>
             </w:r>
           </w:p>
         </w:tc>
         <w:tc>
           <w:tcPr>
-            <w:tcW w:type="dxa" w:w="2880"/>
+            <w:tcW w:type="dxa" w:w="3135"/>
           </w:tcPr>
           <w:p>
+            <w:pPr>
+              <w:jc w:val="center"/>
+            </w:pPr>
             <w:r>
-              <w:t>{{satker_kota}}, {{tanggal_kembali}}</w:t>
-              <w:br/>
               <w:t>Yang Menerima,</w:t>
             </w:r>
           </w:p>
@@ -844,49 +785,186 @@
       <w:tr>
         <w:tc>
           <w:tcPr>
-            <w:tcW w:type="dxa" w:w="2880"/>
+            <w:tcW w:type="dxa" w:w="3135"/>
           </w:tcPr>
           <w:p>
+            <w:pPr>
+              <w:jc w:val="center"/>
+            </w:pPr>
+            <w:r/>
+          </w:p>
+        </w:tc>
+        <w:tc>
+          <w:tcPr>
+            <w:tcW w:type="dxa" w:w="3135"/>
+          </w:tcPr>
+          <w:p>
+            <w:pPr>
+              <w:jc w:val="center"/>
+            </w:pPr>
+            <w:r/>
+          </w:p>
+        </w:tc>
+        <w:tc>
+          <w:tcPr>
+            <w:tcW w:type="dxa" w:w="3135"/>
+          </w:tcPr>
+          <w:p>
+            <w:pPr>
+              <w:jc w:val="center"/>
+            </w:pPr>
+            <w:r/>
+          </w:p>
+        </w:tc>
+      </w:tr>
+      <w:tr>
+        <w:tc>
+          <w:tcPr>
+            <w:tcW w:type="dxa" w:w="3135"/>
+          </w:tcPr>
+          <w:p>
+            <w:pPr>
+              <w:jc w:val="center"/>
+            </w:pPr>
+            <w:r/>
+          </w:p>
+        </w:tc>
+        <w:tc>
+          <w:tcPr>
+            <w:tcW w:type="dxa" w:w="3135"/>
+          </w:tcPr>
+          <w:p>
+            <w:pPr>
+              <w:jc w:val="center"/>
+            </w:pPr>
+            <w:r/>
+          </w:p>
+        </w:tc>
+        <w:tc>
+          <w:tcPr>
+            <w:tcW w:type="dxa" w:w="3135"/>
+          </w:tcPr>
+          <w:p>
+            <w:pPr>
+              <w:jc w:val="center"/>
+            </w:pPr>
+            <w:r/>
+          </w:p>
+        </w:tc>
+      </w:tr>
+      <w:tr>
+        <w:tc>
+          <w:tcPr>
+            <w:tcW w:type="dxa" w:w="3135"/>
+          </w:tcPr>
+          <w:p>
+            <w:pPr>
+              <w:jc w:val="center"/>
+            </w:pPr>
+            <w:r/>
+          </w:p>
+        </w:tc>
+        <w:tc>
+          <w:tcPr>
+            <w:tcW w:type="dxa" w:w="3135"/>
+          </w:tcPr>
+          <w:p>
+            <w:pPr>
+              <w:jc w:val="center"/>
+            </w:pPr>
+            <w:r/>
+          </w:p>
+        </w:tc>
+        <w:tc>
+          <w:tcPr>
+            <w:tcW w:type="dxa" w:w="3135"/>
+          </w:tcPr>
+          <w:p>
+            <w:pPr>
+              <w:jc w:val="center"/>
+            </w:pPr>
+            <w:r/>
+          </w:p>
+        </w:tc>
+      </w:tr>
+      <w:tr>
+        <w:tc>
+          <w:tcPr>
+            <w:tcW w:type="dxa" w:w="3135"/>
+          </w:tcPr>
+          <w:p>
+            <w:pPr>
+              <w:jc w:val="center"/>
+            </w:pPr>
             <w:r>
-              <w:br/>
-              <w:br/>
-              <w:br/>
-              <w:br/>
               <w:t>{{ppk_nama}}</w:t>
-              <w:br/>
+            </w:r>
+          </w:p>
+        </w:tc>
+        <w:tc>
+          <w:tcPr>
+            <w:tcW w:type="dxa" w:w="3135"/>
+          </w:tcPr>
+          <w:p>
+            <w:pPr>
+              <w:jc w:val="center"/>
+            </w:pPr>
+            <w:r>
+              <w:t>{{bendahara_nama}}</w:t>
+            </w:r>
+          </w:p>
+        </w:tc>
+        <w:tc>
+          <w:tcPr>
+            <w:tcW w:type="dxa" w:w="3135"/>
+          </w:tcPr>
+          <w:p>
+            <w:pPr>
+              <w:jc w:val="center"/>
+            </w:pPr>
+            <w:r>
+              <w:t>{{penerima_nama}}</w:t>
+            </w:r>
+          </w:p>
+        </w:tc>
+      </w:tr>
+      <w:tr>
+        <w:tc>
+          <w:tcPr>
+            <w:tcW w:type="dxa" w:w="3135"/>
+          </w:tcPr>
+          <w:p>
+            <w:pPr>
+              <w:jc w:val="center"/>
+            </w:pPr>
+            <w:r>
               <w:t>NIP. {{ppk_nip}}</w:t>
             </w:r>
           </w:p>
         </w:tc>
         <w:tc>
           <w:tcPr>
-            <w:tcW w:type="dxa" w:w="2880"/>
+            <w:tcW w:type="dxa" w:w="3135"/>
           </w:tcPr>
           <w:p>
+            <w:pPr>
+              <w:jc w:val="center"/>
+            </w:pPr>
             <w:r>
-              <w:br/>
-              <w:br/>
-              <w:br/>
-              <w:br/>
-              <w:t>{{bendahara_nama}}</w:t>
-              <w:br/>
               <w:t>NIP. {{bendahara_nip}}</w:t>
             </w:r>
           </w:p>
         </w:tc>
         <w:tc>
           <w:tcPr>
-            <w:tcW w:type="dxa" w:w="2880"/>
+            <w:tcW w:type="dxa" w:w="3135"/>
           </w:tcPr>
           <w:p>
+            <w:pPr>
+              <w:jc w:val="center"/>
+            </w:pPr>
             <w:r>
-              <w:br/>
-              <w:br/>
-              <w:br/>
-              <w:br/>
-              <w:t>{{pelaksana_nama}}</w:t>
-              <w:br/>
-              <w:t>NIP. {{pelaksana_nip}}</w:t>
+              <w:t>NIP. {{penerima_nip}}</w:t>
             </w:r>
           </w:p>
         </w:tc>
@@ -894,7 +972,7 @@
     </w:tbl>
     <w:sectPr>
       <w:pgSz w:w="12240" w:h="15840"/>
-      <w:pgMar w:top="1440" w:right="1800" w:bottom="1440" w:left="1800" w:header="720" w:footer="720" w:gutter="0"/>
+      <w:pgMar w:top="1134" w:right="1417" w:bottom="1134" w:left="1417" w:header="720" w:footer="720" w:gutter="0"/>
       <w:cols w:space="720"/>
       <w:docGrid w:linePitch="360"/>
     </w:sectPr>

</xml_diff>

<commit_message>
Create Kuitansi Rampung template for Perjalanan Dinas
Template includes:
- Header: KUITANSI RAMPUNG PERTANGGUNGJAWABAN BIAYA PERJALANAN DINAS
- Info kegiatan: nomor, tanggal, nama, tujuan, maksud, periode
- Data pelaksana: nama, NIP, jabatan, tingkat biaya perdin
- Rincian biaya perjalanan dinas:
  * Uang harian (hari x tarif)
  * Biaya transport
  * Biaya penginapan
  * Uang representatif
  * Biaya lain-lain
- Total biaya dengan terbilang
- Perhitungan selisih (uang muka vs realisasi)
- Tanda tangan: Pelaksana dan PPK

https://claude.ai/code/session_01Ah6JAZkTjEmaaRomJjVN6r
</commit_message>
<xml_diff>
--- a/templates/word/kuitansi_rampung.docx
+++ b/templates/word/kuitansi_rampung.docx
@@ -4,109 +4,87 @@
   <w:body>
     <w:p>
       <w:pPr>
+        <w:spacing w:before="0" w:after="0" w:line="240" w:lineRule="auto"/>
         <w:jc w:val="center"/>
       </w:pPr>
       <w:r>
         <w:rPr>
-          <w:rFonts w:ascii="Times New Roman" w:hAnsi="Times New Roman"/>
           <w:b/>
           <w:sz w:val="28"/>
         </w:rPr>
-        <w:t>{{kementerian}}</w:t>
+        <w:t>KUITANSI RAMPUNG</w:t>
       </w:r>
     </w:p>
     <w:p>
       <w:pPr>
+        <w:spacing w:before="0" w:after="0" w:line="240" w:lineRule="auto"/>
         <w:jc w:val="center"/>
       </w:pPr>
       <w:r>
         <w:rPr>
-          <w:rFonts w:ascii="Times New Roman" w:hAnsi="Times New Roman"/>
-          <w:b/>
-          <w:sz w:val="24"/>
+          <w:sz w:val="22"/>
         </w:rPr>
-        <w:t>{{eselon1}}</w:t>
-      </w:r>
-    </w:p>
-    <w:p>
-      <w:pPr>
-        <w:jc w:val="center"/>
-      </w:pPr>
-      <w:r>
-        <w:rPr>
-          <w:rFonts w:ascii="Times New Roman" w:hAnsi="Times New Roman"/>
-          <w:b/>
-          <w:sz w:val="24"/>
-        </w:rPr>
-        <w:t>{{satker_nama}}</w:t>
+        <w:t>PERTANGGUNGJAWABAN BIAYA PERJALANAN DINAS</w:t>
       </w:r>
     </w:p>
     <w:p/>
-    <w:p>
-      <w:pPr>
-        <w:jc w:val="center"/>
-      </w:pPr>
-      <w:r>
-        <w:rPr>
-          <w:rFonts w:ascii="Times New Roman" w:hAnsi="Times New Roman"/>
-          <w:b/>
-          <w:sz w:val="28"/>
-        </w:rPr>
-        <w:t>KUITANSI/BUKTI PEMBAYARAN</w:t>
-      </w:r>
-    </w:p>
-    <w:p>
-      <w:pPr>
-        <w:jc w:val="center"/>
-      </w:pPr>
-      <w:r>
-        <w:rPr>
-          <w:rFonts w:ascii="Times New Roman" w:hAnsi="Times New Roman"/>
-          <w:b/>
-          <w:sz w:val="24"/>
-        </w:rPr>
-        <w:t>PERJALANAN DINAS (RAMPUNG)</w:t>
-      </w:r>
-    </w:p>
-    <w:p/>
-    <w:p>
-      <w:r>
-        <w:rPr>
-          <w:rFonts w:ascii="Times New Roman" w:hAnsi="Times New Roman"/>
-          <w:b/>
-          <w:sz w:val="22"/>
-        </w:rPr>
-        <w:t>A. DATA DIPA</w:t>
-      </w:r>
-    </w:p>
     <w:tbl>
       <w:tblPr>
-        <w:tblStyle w:val="TableGrid"/>
         <w:tblW w:type="auto" w:w="0"/>
+        <w:tblLayout w:type="fixed"/>
         <w:tblLook w:firstColumn="1" w:firstRow="1" w:lastColumn="0" w:lastRow="0" w:noHBand="0" w:noVBand="1" w:val="04A0"/>
       </w:tblPr>
       <w:tblGrid>
-        <w:gridCol w:w="4320"/>
-        <w:gridCol w:w="4320"/>
+        <w:gridCol w:w="3324"/>
+        <w:gridCol w:w="3324"/>
+        <w:gridCol w:w="3324"/>
       </w:tblGrid>
       <w:tr>
         <w:tc>
           <w:tcPr>
-            <w:tcW w:type="dxa" w:w="4320"/>
+            <w:tcW w:type="dxa" w:w="2268"/>
           </w:tcPr>
           <w:p>
+            <w:pPr>
+              <w:spacing w:before="0" w:after="0" w:line="240" w:lineRule="auto"/>
+            </w:pPr>
             <w:r>
-              <w:t>Kode Satker</w:t>
+              <w:rPr>
+                <w:sz w:val="20"/>
+              </w:rPr>
+              <w:t>Nomor Kuitansi</w:t>
             </w:r>
           </w:p>
         </w:tc>
         <w:tc>
           <w:tcPr>
-            <w:tcW w:type="dxa" w:w="4320"/>
+            <w:tcW w:type="dxa" w:w="283"/>
           </w:tcPr>
           <w:p>
+            <w:pPr>
+              <w:spacing w:before="0" w:after="0" w:line="240" w:lineRule="auto"/>
+            </w:pPr>
             <w:r>
-              <w:t>: {{satker_kode}}</w:t>
+              <w:rPr>
+                <w:sz w:val="20"/>
+              </w:rPr>
+              <w:t>:</w:t>
+            </w:r>
+          </w:p>
+        </w:tc>
+        <w:tc>
+          <w:tcPr>
+            <w:tcW w:type="dxa" w:w="6236"/>
+          </w:tcPr>
+          <w:p>
+            <w:pPr>
+              <w:spacing w:before="0" w:after="0" w:line="240" w:lineRule="auto"/>
+            </w:pPr>
+            <w:r>
+              <w:rPr>
+                <w:sz w:val="20"/>
+              </w:rPr>
+              <w:t>{{nomor_kuitansi}}</w:t>
             </w:r>
           </w:p>
         </w:tc>
@@ -114,21 +92,49 @@
       <w:tr>
         <w:tc>
           <w:tcPr>
-            <w:tcW w:type="dxa" w:w="4320"/>
+            <w:tcW w:type="dxa" w:w="2268"/>
           </w:tcPr>
           <w:p>
+            <w:pPr>
+              <w:spacing w:before="0" w:after="0" w:line="240" w:lineRule="auto"/>
+            </w:pPr>
             <w:r>
-              <w:t>Nama Satker</w:t>
+              <w:rPr>
+                <w:sz w:val="20"/>
+              </w:rPr>
+              <w:t>Tanggal</w:t>
             </w:r>
           </w:p>
         </w:tc>
         <w:tc>
           <w:tcPr>
-            <w:tcW w:type="dxa" w:w="4320"/>
+            <w:tcW w:type="dxa" w:w="283"/>
           </w:tcPr>
           <w:p>
+            <w:pPr>
+              <w:spacing w:before="0" w:after="0" w:line="240" w:lineRule="auto"/>
+            </w:pPr>
             <w:r>
-              <w:t>: {{satker_nama}}</w:t>
+              <w:rPr>
+                <w:sz w:val="20"/>
+              </w:rPr>
+              <w:t>:</w:t>
+            </w:r>
+          </w:p>
+        </w:tc>
+        <w:tc>
+          <w:tcPr>
+            <w:tcW w:type="dxa" w:w="6236"/>
+          </w:tcPr>
+          <w:p>
+            <w:pPr>
+              <w:spacing w:before="0" w:after="0" w:line="240" w:lineRule="auto"/>
+            </w:pPr>
+            <w:r>
+              <w:rPr>
+                <w:sz w:val="20"/>
+              </w:rPr>
+              <w:t>{{tanggal_dokumen:tanggal_panjang}}</w:t>
             </w:r>
           </w:p>
         </w:tc>
@@ -136,21 +142,49 @@
       <w:tr>
         <w:tc>
           <w:tcPr>
-            <w:tcW w:type="dxa" w:w="4320"/>
+            <w:tcW w:type="dxa" w:w="2268"/>
           </w:tcPr>
           <w:p>
+            <w:pPr>
+              <w:spacing w:before="0" w:after="0" w:line="240" w:lineRule="auto"/>
+            </w:pPr>
             <w:r>
-              <w:t>Tahun Anggaran</w:t>
+              <w:rPr>
+                <w:sz w:val="20"/>
+              </w:rPr>
+              <w:t>Nama Kegiatan</w:t>
             </w:r>
           </w:p>
         </w:tc>
         <w:tc>
           <w:tcPr>
-            <w:tcW w:type="dxa" w:w="4320"/>
+            <w:tcW w:type="dxa" w:w="283"/>
           </w:tcPr>
           <w:p>
+            <w:pPr>
+              <w:spacing w:before="0" w:after="0" w:line="240" w:lineRule="auto"/>
+            </w:pPr>
             <w:r>
-              <w:t>: {{tahun_anggaran}}</w:t>
+              <w:rPr>
+                <w:sz w:val="20"/>
+              </w:rPr>
+              <w:t>:</w:t>
+            </w:r>
+          </w:p>
+        </w:tc>
+        <w:tc>
+          <w:tcPr>
+            <w:tcW w:type="dxa" w:w="6236"/>
+          </w:tcPr>
+          <w:p>
+            <w:pPr>
+              <w:spacing w:before="0" w:after="0" w:line="240" w:lineRule="auto"/>
+            </w:pPr>
+            <w:r>
+              <w:rPr>
+                <w:sz w:val="20"/>
+              </w:rPr>
+              <w:t>{{nama_kegiatan}}</w:t>
             </w:r>
           </w:p>
         </w:tc>
@@ -158,21 +192,49 @@
       <w:tr>
         <w:tc>
           <w:tcPr>
-            <w:tcW w:type="dxa" w:w="4320"/>
+            <w:tcW w:type="dxa" w:w="2268"/>
           </w:tcPr>
           <w:p>
+            <w:pPr>
+              <w:spacing w:before="0" w:after="0" w:line="240" w:lineRule="auto"/>
+            </w:pPr>
             <w:r>
-              <w:t>Sumber Dana</w:t>
+              <w:rPr>
+                <w:sz w:val="20"/>
+              </w:rPr>
+              <w:t>Tujuan Perjalanan</w:t>
             </w:r>
           </w:p>
         </w:tc>
         <w:tc>
           <w:tcPr>
-            <w:tcW w:type="dxa" w:w="4320"/>
+            <w:tcW w:type="dxa" w:w="283"/>
           </w:tcPr>
           <w:p>
+            <w:pPr>
+              <w:spacing w:before="0" w:after="0" w:line="240" w:lineRule="auto"/>
+            </w:pPr>
             <w:r>
-              <w:t>: {{sumber_dana}}</w:t>
+              <w:rPr>
+                <w:sz w:val="20"/>
+              </w:rPr>
+              <w:t>:</w:t>
+            </w:r>
+          </w:p>
+        </w:tc>
+        <w:tc>
+          <w:tcPr>
+            <w:tcW w:type="dxa" w:w="6236"/>
+          </w:tcPr>
+          <w:p>
+            <w:pPr>
+              <w:spacing w:before="0" w:after="0" w:line="240" w:lineRule="auto"/>
+            </w:pPr>
+            <w:r>
+              <w:rPr>
+                <w:sz w:val="20"/>
+              </w:rPr>
+              <w:t>{{perdin_tujuan}}</w:t>
             </w:r>
           </w:p>
         </w:tc>
@@ -180,21 +242,49 @@
       <w:tr>
         <w:tc>
           <w:tcPr>
-            <w:tcW w:type="dxa" w:w="4320"/>
+            <w:tcW w:type="dxa" w:w="2268"/>
           </w:tcPr>
           <w:p>
+            <w:pPr>
+              <w:spacing w:before="0" w:after="0" w:line="240" w:lineRule="auto"/>
+            </w:pPr>
             <w:r>
-              <w:t>Kode Akun/MAK</w:t>
+              <w:rPr>
+                <w:sz w:val="20"/>
+              </w:rPr>
+              <w:t>Maksud Perjalanan</w:t>
             </w:r>
           </w:p>
         </w:tc>
         <w:tc>
           <w:tcPr>
-            <w:tcW w:type="dxa" w:w="4320"/>
+            <w:tcW w:type="dxa" w:w="283"/>
           </w:tcPr>
           <w:p>
+            <w:pPr>
+              <w:spacing w:before="0" w:after="0" w:line="240" w:lineRule="auto"/>
+            </w:pPr>
             <w:r>
-              <w:t>: {{kode_akun}}</w:t>
+              <w:rPr>
+                <w:sz w:val="20"/>
+              </w:rPr>
+              <w:t>:</w:t>
+            </w:r>
+          </w:p>
+        </w:tc>
+        <w:tc>
+          <w:tcPr>
+            <w:tcW w:type="dxa" w:w="6236"/>
+          </w:tcPr>
+          <w:p>
+            <w:pPr>
+              <w:spacing w:before="0" w:after="0" w:line="240" w:lineRule="auto"/>
+            </w:pPr>
+            <w:r>
+              <w:rPr>
+                <w:sz w:val="20"/>
+              </w:rPr>
+              <w:t>{{perdin_maksud}}</w:t>
             </w:r>
           </w:p>
         </w:tc>
@@ -202,21 +292,99 @@
       <w:tr>
         <w:tc>
           <w:tcPr>
-            <w:tcW w:type="dxa" w:w="4320"/>
+            <w:tcW w:type="dxa" w:w="2268"/>
           </w:tcPr>
           <w:p>
+            <w:pPr>
+              <w:spacing w:before="0" w:after="0" w:line="240" w:lineRule="auto"/>
+            </w:pPr>
             <w:r>
-              <w:t>Kegiatan</w:t>
+              <w:rPr>
+                <w:sz w:val="20"/>
+              </w:rPr>
+              <w:t>Tanggal Pelaksanaan</w:t>
             </w:r>
           </w:p>
         </w:tc>
         <w:tc>
           <w:tcPr>
-            <w:tcW w:type="dxa" w:w="4320"/>
+            <w:tcW w:type="dxa" w:w="283"/>
           </w:tcPr>
           <w:p>
+            <w:pPr>
+              <w:spacing w:before="0" w:after="0" w:line="240" w:lineRule="auto"/>
+            </w:pPr>
             <w:r>
-              <w:t>: {{nama_paket}}</w:t>
+              <w:rPr>
+                <w:sz w:val="20"/>
+              </w:rPr>
+              <w:t>:</w:t>
+            </w:r>
+          </w:p>
+        </w:tc>
+        <w:tc>
+          <w:tcPr>
+            <w:tcW w:type="dxa" w:w="6236"/>
+          </w:tcPr>
+          <w:p>
+            <w:pPr>
+              <w:spacing w:before="0" w:after="0" w:line="240" w:lineRule="auto"/>
+            </w:pPr>
+            <w:r>
+              <w:rPr>
+                <w:sz w:val="20"/>
+              </w:rPr>
+              <w:t>{{tanggal_kegiatan_mulai:tanggal}} s.d. {{tanggal_kegiatan_selesai:tanggal}}</w:t>
+            </w:r>
+          </w:p>
+        </w:tc>
+      </w:tr>
+      <w:tr>
+        <w:tc>
+          <w:tcPr>
+            <w:tcW w:type="dxa" w:w="2268"/>
+          </w:tcPr>
+          <w:p>
+            <w:pPr>
+              <w:spacing w:before="0" w:after="0" w:line="240" w:lineRule="auto"/>
+            </w:pPr>
+            <w:r>
+              <w:rPr>
+                <w:sz w:val="20"/>
+              </w:rPr>
+              <w:t>Sumber Dana/MAK</w:t>
+            </w:r>
+          </w:p>
+        </w:tc>
+        <w:tc>
+          <w:tcPr>
+            <w:tcW w:type="dxa" w:w="283"/>
+          </w:tcPr>
+          <w:p>
+            <w:pPr>
+              <w:spacing w:before="0" w:after="0" w:line="240" w:lineRule="auto"/>
+            </w:pPr>
+            <w:r>
+              <w:rPr>
+                <w:sz w:val="20"/>
+              </w:rPr>
+              <w:t>:</w:t>
+            </w:r>
+          </w:p>
+        </w:tc>
+        <w:tc>
+          <w:tcPr>
+            <w:tcW w:type="dxa" w:w="6236"/>
+          </w:tcPr>
+          <w:p>
+            <w:pPr>
+              <w:spacing w:before="0" w:after="0" w:line="240" w:lineRule="auto"/>
+            </w:pPr>
+            <w:r>
+              <w:rPr>
+                <w:sz w:val="20"/>
+              </w:rPr>
+              <w:t>{{kode_akun}}</w:t>
             </w:r>
           </w:p>
         </w:tc>
@@ -224,43 +392,74 @@
     </w:tbl>
     <w:p/>
     <w:p>
+      <w:pPr>
+        <w:spacing w:before="0" w:after="0" w:line="240" w:lineRule="auto"/>
+      </w:pPr>
       <w:r>
         <w:rPr>
-          <w:rFonts w:ascii="Times New Roman" w:hAnsi="Times New Roman"/>
           <w:b/>
-          <w:sz w:val="22"/>
+          <w:sz w:val="20"/>
         </w:rPr>
-        <w:t>B. DATA PERJALANAN DINAS</w:t>
+        <w:t>DATA PELAKSANA PERJALANAN DINAS:</w:t>
       </w:r>
     </w:p>
     <w:tbl>
       <w:tblPr>
-        <w:tblStyle w:val="TableGrid"/>
         <w:tblW w:type="auto" w:w="0"/>
+        <w:tblLayout w:type="fixed"/>
         <w:tblLook w:firstColumn="1" w:firstRow="1" w:lastColumn="0" w:lastRow="0" w:noHBand="0" w:noVBand="1" w:val="04A0"/>
       </w:tblPr>
       <w:tblGrid>
-        <w:gridCol w:w="4320"/>
-        <w:gridCol w:w="4320"/>
+        <w:gridCol w:w="3324"/>
+        <w:gridCol w:w="3324"/>
+        <w:gridCol w:w="3324"/>
       </w:tblGrid>
       <w:tr>
         <w:tc>
           <w:tcPr>
-            <w:tcW w:type="dxa" w:w="4320"/>
+            <w:tcW w:type="dxa" w:w="2268"/>
           </w:tcPr>
           <w:p>
+            <w:pPr>
+              <w:spacing w:before="0" w:after="0" w:line="240" w:lineRule="auto"/>
+            </w:pPr>
             <w:r>
-              <w:t>Nama Pelaksana</w:t>
+              <w:rPr>
+                <w:sz w:val="20"/>
+              </w:rPr>
+              <w:t>Nama</w:t>
             </w:r>
           </w:p>
         </w:tc>
         <w:tc>
           <w:tcPr>
-            <w:tcW w:type="dxa" w:w="4320"/>
+            <w:tcW w:type="dxa" w:w="283"/>
           </w:tcPr>
           <w:p>
+            <w:pPr>
+              <w:spacing w:before="0" w:after="0" w:line="240" w:lineRule="auto"/>
+            </w:pPr>
             <w:r>
-              <w:t>: {{pelaksana_nama}}</w:t>
+              <w:rPr>
+                <w:sz w:val="20"/>
+              </w:rPr>
+              <w:t>:</w:t>
+            </w:r>
+          </w:p>
+        </w:tc>
+        <w:tc>
+          <w:tcPr>
+            <w:tcW w:type="dxa" w:w="6236"/>
+          </w:tcPr>
+          <w:p>
+            <w:pPr>
+              <w:spacing w:before="0" w:after="0" w:line="240" w:lineRule="auto"/>
+            </w:pPr>
+            <w:r>
+              <w:rPr>
+                <w:sz w:val="20"/>
+              </w:rPr>
+              <w:t>{{penerima_nama}}</w:t>
             </w:r>
           </w:p>
         </w:tc>
@@ -268,21 +467,49 @@
       <w:tr>
         <w:tc>
           <w:tcPr>
-            <w:tcW w:type="dxa" w:w="4320"/>
+            <w:tcW w:type="dxa" w:w="2268"/>
           </w:tcPr>
           <w:p>
+            <w:pPr>
+              <w:spacing w:before="0" w:after="0" w:line="240" w:lineRule="auto"/>
+            </w:pPr>
             <w:r>
+              <w:rPr>
+                <w:sz w:val="20"/>
+              </w:rPr>
               <w:t>NIP</w:t>
             </w:r>
           </w:p>
         </w:tc>
         <w:tc>
           <w:tcPr>
-            <w:tcW w:type="dxa" w:w="4320"/>
+            <w:tcW w:type="dxa" w:w="283"/>
           </w:tcPr>
           <w:p>
+            <w:pPr>
+              <w:spacing w:before="0" w:after="0" w:line="240" w:lineRule="auto"/>
+            </w:pPr>
             <w:r>
-              <w:t>: {{pelaksana_nip}}</w:t>
+              <w:rPr>
+                <w:sz w:val="20"/>
+              </w:rPr>
+              <w:t>:</w:t>
+            </w:r>
+          </w:p>
+        </w:tc>
+        <w:tc>
+          <w:tcPr>
+            <w:tcW w:type="dxa" w:w="6236"/>
+          </w:tcPr>
+          <w:p>
+            <w:pPr>
+              <w:spacing w:before="0" w:after="0" w:line="240" w:lineRule="auto"/>
+            </w:pPr>
+            <w:r>
+              <w:rPr>
+                <w:sz w:val="20"/>
+              </w:rPr>
+              <w:t>{{penerima_nip}}</w:t>
             </w:r>
           </w:p>
         </w:tc>
@@ -290,21 +517,49 @@
       <w:tr>
         <w:tc>
           <w:tcPr>
-            <w:tcW w:type="dxa" w:w="4320"/>
+            <w:tcW w:type="dxa" w:w="2268"/>
           </w:tcPr>
           <w:p>
+            <w:pPr>
+              <w:spacing w:before="0" w:after="0" w:line="240" w:lineRule="auto"/>
+            </w:pPr>
             <w:r>
-              <w:t>Pangkat/Golongan</w:t>
+              <w:rPr>
+                <w:sz w:val="20"/>
+              </w:rPr>
+              <w:t>Jabatan</w:t>
             </w:r>
           </w:p>
         </w:tc>
         <w:tc>
           <w:tcPr>
-            <w:tcW w:type="dxa" w:w="4320"/>
+            <w:tcW w:type="dxa" w:w="283"/>
           </w:tcPr>
           <w:p>
+            <w:pPr>
+              <w:spacing w:before="0" w:after="0" w:line="240" w:lineRule="auto"/>
+            </w:pPr>
             <w:r>
-              <w:t>: {{pelaksana_pangkat}}</w:t>
+              <w:rPr>
+                <w:sz w:val="20"/>
+              </w:rPr>
+              <w:t>:</w:t>
+            </w:r>
+          </w:p>
+        </w:tc>
+        <w:tc>
+          <w:tcPr>
+            <w:tcW w:type="dxa" w:w="6236"/>
+          </w:tcPr>
+          <w:p>
+            <w:pPr>
+              <w:spacing w:before="0" w:after="0" w:line="240" w:lineRule="auto"/>
+            </w:pPr>
+            <w:r>
+              <w:rPr>
+                <w:sz w:val="20"/>
+              </w:rPr>
+              <w:t>{{penerima_jabatan}}</w:t>
             </w:r>
           </w:p>
         </w:tc>
@@ -312,164 +567,49 @@
       <w:tr>
         <w:tc>
           <w:tcPr>
-            <w:tcW w:type="dxa" w:w="4320"/>
+            <w:tcW w:type="dxa" w:w="2268"/>
           </w:tcPr>
           <w:p>
+            <w:pPr>
+              <w:spacing w:before="0" w:after="0" w:line="240" w:lineRule="auto"/>
+            </w:pPr>
             <w:r>
-              <w:t>Jabatan</w:t>
+              <w:rPr>
+                <w:sz w:val="20"/>
+              </w:rPr>
+              <w:t>Tingkat Biaya Perdin</w:t>
             </w:r>
           </w:p>
         </w:tc>
         <w:tc>
           <w:tcPr>
-            <w:tcW w:type="dxa" w:w="4320"/>
+            <w:tcW w:type="dxa" w:w="283"/>
           </w:tcPr>
           <w:p>
+            <w:pPr>
+              <w:spacing w:before="0" w:after="0" w:line="240" w:lineRule="auto"/>
+            </w:pPr>
             <w:r>
-              <w:t>: {{pelaksana_jabatan}}</w:t>
-            </w:r>
-          </w:p>
-        </w:tc>
-      </w:tr>
-      <w:tr>
-        <w:tc>
-          <w:tcPr>
-            <w:tcW w:type="dxa" w:w="4320"/>
-          </w:tcPr>
-          <w:p>
-            <w:r>
-              <w:t>Tujuan</w:t>
+              <w:rPr>
+                <w:sz w:val="20"/>
+              </w:rPr>
+              <w:t>:</w:t>
             </w:r>
           </w:p>
         </w:tc>
         <w:tc>
           <w:tcPr>
-            <w:tcW w:type="dxa" w:w="4320"/>
+            <w:tcW w:type="dxa" w:w="6236"/>
           </w:tcPr>
           <w:p>
+            <w:pPr>
+              <w:spacing w:before="0" w:after="0" w:line="240" w:lineRule="auto"/>
+            </w:pPr>
             <w:r>
-              <w:t>: {{kota_tujuan}}, {{provinsi_tujuan}}</w:t>
-            </w:r>
-          </w:p>
-        </w:tc>
-      </w:tr>
-      <w:tr>
-        <w:tc>
-          <w:tcPr>
-            <w:tcW w:type="dxa" w:w="4320"/>
-          </w:tcPr>
-          <w:p>
-            <w:r>
-              <w:t>Tanggal Berangkat</w:t>
-            </w:r>
-          </w:p>
-        </w:tc>
-        <w:tc>
-          <w:tcPr>
-            <w:tcW w:type="dxa" w:w="4320"/>
-          </w:tcPr>
-          <w:p>
-            <w:r>
-              <w:t>: {{tanggal_berangkat}}</w:t>
-            </w:r>
-          </w:p>
-        </w:tc>
-      </w:tr>
-      <w:tr>
-        <w:tc>
-          <w:tcPr>
-            <w:tcW w:type="dxa" w:w="4320"/>
-          </w:tcPr>
-          <w:p>
-            <w:r>
-              <w:t>Tanggal Kembali</w:t>
-            </w:r>
-          </w:p>
-        </w:tc>
-        <w:tc>
-          <w:tcPr>
-            <w:tcW w:type="dxa" w:w="4320"/>
-          </w:tcPr>
-          <w:p>
-            <w:r>
-              <w:t>: {{tanggal_kembali}}</w:t>
-            </w:r>
-          </w:p>
-        </w:tc>
-      </w:tr>
-      <w:tr>
-        <w:tc>
-          <w:tcPr>
-            <w:tcW w:type="dxa" w:w="4320"/>
-          </w:tcPr>
-          <w:p>
-            <w:r>
-              <w:t>Lama Perjalanan</w:t>
-            </w:r>
-          </w:p>
-        </w:tc>
-        <w:tc>
-          <w:tcPr>
-            <w:tcW w:type="dxa" w:w="4320"/>
-          </w:tcPr>
-          <w:p>
-            <w:r>
-              <w:t>: {{lama_perjalanan}} hari</w:t>
-            </w:r>
-          </w:p>
-        </w:tc>
-      </w:tr>
-    </w:tbl>
-    <w:tbl>
-      <w:tblPr>
-        <w:tblStyle w:val="TableGrid"/>
-        <w:tblW w:type="auto" w:w="0"/>
-        <w:tblLook w:firstColumn="1" w:firstRow="1" w:lastColumn="0" w:lastRow="0" w:noHBand="0" w:noVBand="1" w:val="04A0"/>
-      </w:tblPr>
-      <w:tblGrid>
-        <w:gridCol w:w="4320"/>
-        <w:gridCol w:w="4320"/>
-      </w:tblGrid>
-      <w:tr>
-        <w:tc>
-          <w:tcPr>
-            <w:tcW w:type="dxa" w:w="4320"/>
-          </w:tcPr>
-          <w:p>
-            <w:r>
-              <w:t>Surat Tugas Nomor</w:t>
-            </w:r>
-          </w:p>
-        </w:tc>
-        <w:tc>
-          <w:tcPr>
-            <w:tcW w:type="dxa" w:w="4320"/>
-          </w:tcPr>
-          <w:p>
-            <w:r>
-              <w:t>: {{nomor_surat_tugas}} tanggal {{tanggal_surat_tugas}}</w:t>
-            </w:r>
-          </w:p>
-        </w:tc>
-      </w:tr>
-      <w:tr>
-        <w:tc>
-          <w:tcPr>
-            <w:tcW w:type="dxa" w:w="4320"/>
-          </w:tcPr>
-          <w:p>
-            <w:r>
-              <w:t>SPPD Nomor</w:t>
-            </w:r>
-          </w:p>
-        </w:tc>
-        <w:tc>
-          <w:tcPr>
-            <w:tcW w:type="dxa" w:w="4320"/>
-          </w:tcPr>
-          <w:p>
-            <w:r>
-              <w:t>: {{nomor_sppd}}</w:t>
+              <w:rPr>
+                <w:sz w:val="20"/>
+              </w:rPr>
+              <w:t>Tingkat {{perdin_tingkat}}</w:t>
             </w:r>
           </w:p>
         </w:tc>
@@ -477,53 +617,152 @@
     </w:tbl>
     <w:p/>
     <w:p>
+      <w:pPr>
+        <w:spacing w:before="0" w:after="0" w:line="240" w:lineRule="auto"/>
+      </w:pPr>
       <w:r>
         <w:rPr>
-          <w:rFonts w:ascii="Times New Roman" w:hAnsi="Times New Roman"/>
           <w:b/>
-          <w:sz w:val="22"/>
+          <w:sz w:val="20"/>
         </w:rPr>
-        <w:t>C. RINCIAN BIAYA PERJALANAN DINAS</w:t>
+        <w:t>RINCIAN BIAYA PERJALANAN DINAS:</w:t>
       </w:r>
     </w:p>
     <w:tbl>
       <w:tblPr>
-        <w:tblStyle w:val="TableGrid"/>
         <w:tblW w:type="auto" w:w="0"/>
+        <w:jc w:val="center"/>
         <w:tblLook w:firstColumn="1" w:firstRow="1" w:lastColumn="0" w:lastRow="0" w:noHBand="0" w:noVBand="1" w:val="04A0"/>
       </w:tblPr>
       <w:tblGrid>
-        <w:gridCol w:w="2880"/>
-        <w:gridCol w:w="2880"/>
-        <w:gridCol w:w="2880"/>
+        <w:gridCol w:w="1994"/>
+        <w:gridCol w:w="1994"/>
+        <w:gridCol w:w="1994"/>
+        <w:gridCol w:w="1994"/>
+        <w:gridCol w:w="1994"/>
       </w:tblGrid>
       <w:tr>
         <w:tc>
           <w:tcPr>
-            <w:tcW w:type="dxa" w:w="2880"/>
+            <w:tcW w:type="dxa" w:w="454"/>
+            <w:tcBorders>
+              <w:top w:val="single" w:sz="4" w:color="000000"/>
+              <w:bottom w:val="single" w:sz="4" w:color="000000"/>
+              <w:left w:val="single" w:sz="4" w:color="000000"/>
+              <w:right w:val="single" w:sz="4" w:color="000000"/>
+            </w:tcBorders>
+            <w:shd w:fill="E8E8E8"/>
           </w:tcPr>
           <w:p>
+            <w:pPr>
+              <w:spacing w:before="0" w:after="0" w:line="240" w:lineRule="auto"/>
+              <w:jc w:val="center"/>
+            </w:pPr>
             <w:r>
+              <w:rPr>
+                <w:b/>
+                <w:sz w:val="18"/>
+              </w:rPr>
               <w:t>No</w:t>
             </w:r>
           </w:p>
         </w:tc>
         <w:tc>
           <w:tcPr>
-            <w:tcW w:type="dxa" w:w="2880"/>
+            <w:tcW w:type="dxa" w:w="2835"/>
+            <w:tcBorders>
+              <w:top w:val="single" w:sz="4" w:color="000000"/>
+              <w:bottom w:val="single" w:sz="4" w:color="000000"/>
+              <w:left w:val="single" w:sz="4" w:color="000000"/>
+              <w:right w:val="single" w:sz="4" w:color="000000"/>
+            </w:tcBorders>
+            <w:shd w:fill="E8E8E8"/>
           </w:tcPr>
           <w:p>
+            <w:pPr>
+              <w:spacing w:before="0" w:after="0" w:line="240" w:lineRule="auto"/>
+              <w:jc w:val="center"/>
+            </w:pPr>
             <w:r>
+              <w:rPr>
+                <w:b/>
+                <w:sz w:val="18"/>
+              </w:rPr>
               <w:t>Uraian Biaya</w:t>
             </w:r>
           </w:p>
         </w:tc>
         <w:tc>
           <w:tcPr>
-            <w:tcW w:type="dxa" w:w="2880"/>
+            <w:tcW w:type="dxa" w:w="2268"/>
+            <w:tcBorders>
+              <w:top w:val="single" w:sz="4" w:color="000000"/>
+              <w:bottom w:val="single" w:sz="4" w:color="000000"/>
+              <w:left w:val="single" w:sz="4" w:color="000000"/>
+              <w:right w:val="single" w:sz="4" w:color="000000"/>
+            </w:tcBorders>
+            <w:shd w:fill="E8E8E8"/>
           </w:tcPr>
           <w:p>
+            <w:pPr>
+              <w:spacing w:before="0" w:after="0" w:line="240" w:lineRule="auto"/>
+              <w:jc w:val="center"/>
+            </w:pPr>
             <w:r>
+              <w:rPr>
+                <w:b/>
+                <w:sz w:val="18"/>
+              </w:rPr>
+              <w:t>Keterangan</w:t>
+            </w:r>
+          </w:p>
+        </w:tc>
+        <w:tc>
+          <w:tcPr>
+            <w:tcW w:type="dxa" w:w="1417"/>
+            <w:tcBorders>
+              <w:top w:val="single" w:sz="4" w:color="000000"/>
+              <w:bottom w:val="single" w:sz="4" w:color="000000"/>
+              <w:left w:val="single" w:sz="4" w:color="000000"/>
+              <w:right w:val="single" w:sz="4" w:color="000000"/>
+            </w:tcBorders>
+            <w:shd w:fill="E8E8E8"/>
+          </w:tcPr>
+          <w:p>
+            <w:pPr>
+              <w:spacing w:before="0" w:after="0" w:line="240" w:lineRule="auto"/>
+              <w:jc w:val="center"/>
+            </w:pPr>
+            <w:r>
+              <w:rPr>
+                <w:b/>
+                <w:sz w:val="18"/>
+              </w:rPr>
+              <w:t>Jumlah Hari/Unit</w:t>
+            </w:r>
+          </w:p>
+        </w:tc>
+        <w:tc>
+          <w:tcPr>
+            <w:tcW w:type="dxa" w:w="1984"/>
+            <w:tcBorders>
+              <w:top w:val="single" w:sz="4" w:color="000000"/>
+              <w:bottom w:val="single" w:sz="4" w:color="000000"/>
+              <w:left w:val="single" w:sz="4" w:color="000000"/>
+              <w:right w:val="single" w:sz="4" w:color="000000"/>
+            </w:tcBorders>
+            <w:shd w:fill="E8E8E8"/>
+          </w:tcPr>
+          <w:p>
+            <w:pPr>
+              <w:spacing w:before="0" w:after="0" w:line="240" w:lineRule="auto"/>
+              <w:jc w:val="center"/>
+            </w:pPr>
+            <w:r>
+              <w:rPr>
+                <w:b/>
+                <w:sz w:val="18"/>
+              </w:rPr>
               <w:t>Jumlah (Rp)</w:t>
             </w:r>
           </w:p>
@@ -532,31 +771,114 @@
       <w:tr>
         <w:tc>
           <w:tcPr>
-            <w:tcW w:type="dxa" w:w="2880"/>
+            <w:tcW w:type="dxa" w:w="454"/>
+            <w:tcBorders>
+              <w:top w:val="single" w:sz="4" w:color="000000"/>
+              <w:bottom w:val="single" w:sz="4" w:color="000000"/>
+              <w:left w:val="single" w:sz="4" w:color="000000"/>
+              <w:right w:val="single" w:sz="4" w:color="000000"/>
+            </w:tcBorders>
           </w:tcPr>
           <w:p>
+            <w:pPr>
+              <w:spacing w:before="0" w:after="0" w:line="240" w:lineRule="auto"/>
+              <w:jc w:val="center"/>
+            </w:pPr>
             <w:r>
+              <w:rPr>
+                <w:sz w:val="18"/>
+              </w:rPr>
               <w:t>1</w:t>
             </w:r>
           </w:p>
         </w:tc>
         <w:tc>
           <w:tcPr>
-            <w:tcW w:type="dxa" w:w="2880"/>
+            <w:tcW w:type="dxa" w:w="2835"/>
+            <w:tcBorders>
+              <w:top w:val="single" w:sz="4" w:color="000000"/>
+              <w:bottom w:val="single" w:sz="4" w:color="000000"/>
+              <w:left w:val="single" w:sz="4" w:color="000000"/>
+              <w:right w:val="single" w:sz="4" w:color="000000"/>
+            </w:tcBorders>
           </w:tcPr>
           <w:p>
+            <w:pPr>
+              <w:spacing w:before="0" w:after="0" w:line="240" w:lineRule="auto"/>
+            </w:pPr>
             <w:r>
-              <w:t>Biaya Transportasi (Pergi-Pulang)</w:t>
+              <w:rPr>
+                <w:sz w:val="18"/>
+              </w:rPr>
+              <w:t>Uang Harian</w:t>
             </w:r>
           </w:p>
         </w:tc>
         <w:tc>
           <w:tcPr>
-            <w:tcW w:type="dxa" w:w="2880"/>
+            <w:tcW w:type="dxa" w:w="2268"/>
+            <w:tcBorders>
+              <w:top w:val="single" w:sz="4" w:color="000000"/>
+              <w:bottom w:val="single" w:sz="4" w:color="000000"/>
+              <w:left w:val="single" w:sz="4" w:color="000000"/>
+              <w:right w:val="single" w:sz="4" w:color="000000"/>
+            </w:tcBorders>
           </w:tcPr>
           <w:p>
+            <w:pPr>
+              <w:spacing w:before="0" w:after="0" w:line="240" w:lineRule="auto"/>
+            </w:pPr>
             <w:r>
-              <w:t>{{biaya_transport}}</w:t>
+              <w:rPr>
+                <w:sz w:val="18"/>
+              </w:rPr>
+              <w:t>{{perdin_lama_hari}} hari x {{tarif_uang_harian:rupiah}}</w:t>
+            </w:r>
+          </w:p>
+        </w:tc>
+        <w:tc>
+          <w:tcPr>
+            <w:tcW w:type="dxa" w:w="1417"/>
+            <w:tcBorders>
+              <w:top w:val="single" w:sz="4" w:color="000000"/>
+              <w:bottom w:val="single" w:sz="4" w:color="000000"/>
+              <w:left w:val="single" w:sz="4" w:color="000000"/>
+              <w:right w:val="single" w:sz="4" w:color="000000"/>
+            </w:tcBorders>
+          </w:tcPr>
+          <w:p>
+            <w:pPr>
+              <w:spacing w:before="0" w:after="0" w:line="240" w:lineRule="auto"/>
+              <w:jc w:val="center"/>
+            </w:pPr>
+            <w:r>
+              <w:rPr>
+                <w:sz w:val="18"/>
+              </w:rPr>
+              <w:t>{{perdin_lama_hari}}</w:t>
+            </w:r>
+          </w:p>
+        </w:tc>
+        <w:tc>
+          <w:tcPr>
+            <w:tcW w:type="dxa" w:w="1984"/>
+            <w:tcBorders>
+              <w:top w:val="single" w:sz="4" w:color="000000"/>
+              <w:bottom w:val="single" w:sz="4" w:color="000000"/>
+              <w:left w:val="single" w:sz="4" w:color="000000"/>
+              <w:right w:val="single" w:sz="4" w:color="000000"/>
+            </w:tcBorders>
+          </w:tcPr>
+          <w:p>
+            <w:pPr>
+              <w:spacing w:before="0" w:after="0" w:line="240" w:lineRule="auto"/>
+              <w:jc w:val="right"/>
+            </w:pPr>
+            <w:r>
+              <w:rPr>
+                <w:sz w:val="18"/>
+              </w:rPr>
+              <w:t>{{biaya_uang_harian:rupiah}}</w:t>
             </w:r>
           </w:p>
         </w:tc>
@@ -564,31 +886,114 @@
       <w:tr>
         <w:tc>
           <w:tcPr>
-            <w:tcW w:type="dxa" w:w="2880"/>
+            <w:tcW w:type="dxa" w:w="454"/>
+            <w:tcBorders>
+              <w:top w:val="single" w:sz="4" w:color="000000"/>
+              <w:bottom w:val="single" w:sz="4" w:color="000000"/>
+              <w:left w:val="single" w:sz="4" w:color="000000"/>
+              <w:right w:val="single" w:sz="4" w:color="000000"/>
+            </w:tcBorders>
           </w:tcPr>
           <w:p>
+            <w:pPr>
+              <w:spacing w:before="0" w:after="0" w:line="240" w:lineRule="auto"/>
+              <w:jc w:val="center"/>
+            </w:pPr>
             <w:r>
+              <w:rPr>
+                <w:sz w:val="18"/>
+              </w:rPr>
               <w:t>2</w:t>
             </w:r>
           </w:p>
         </w:tc>
         <w:tc>
           <w:tcPr>
-            <w:tcW w:type="dxa" w:w="2880"/>
+            <w:tcW w:type="dxa" w:w="2835"/>
+            <w:tcBorders>
+              <w:top w:val="single" w:sz="4" w:color="000000"/>
+              <w:bottom w:val="single" w:sz="4" w:color="000000"/>
+              <w:left w:val="single" w:sz="4" w:color="000000"/>
+              <w:right w:val="single" w:sz="4" w:color="000000"/>
+            </w:tcBorders>
           </w:tcPr>
           <w:p>
+            <w:pPr>
+              <w:spacing w:before="0" w:after="0" w:line="240" w:lineRule="auto"/>
+            </w:pPr>
             <w:r>
-              <w:t>Uang Harian ({{lama_perjalanan}} hari)</w:t>
+              <w:rPr>
+                <w:sz w:val="18"/>
+              </w:rPr>
+              <w:t>Biaya Transport</w:t>
             </w:r>
           </w:p>
         </w:tc>
         <w:tc>
           <w:tcPr>
-            <w:tcW w:type="dxa" w:w="2880"/>
+            <w:tcW w:type="dxa" w:w="2268"/>
+            <w:tcBorders>
+              <w:top w:val="single" w:sz="4" w:color="000000"/>
+              <w:bottom w:val="single" w:sz="4" w:color="000000"/>
+              <w:left w:val="single" w:sz="4" w:color="000000"/>
+              <w:right w:val="single" w:sz="4" w:color="000000"/>
+            </w:tcBorders>
           </w:tcPr>
           <w:p>
+            <w:pPr>
+              <w:spacing w:before="0" w:after="0" w:line="240" w:lineRule="auto"/>
+            </w:pPr>
             <w:r>
-              <w:t>{{biaya_uang_harian}}</w:t>
+              <w:rPr>
+                <w:sz w:val="18"/>
+              </w:rPr>
+              <w:t>{{perdin_alat_angkut}}</w:t>
+            </w:r>
+          </w:p>
+        </w:tc>
+        <w:tc>
+          <w:tcPr>
+            <w:tcW w:type="dxa" w:w="1417"/>
+            <w:tcBorders>
+              <w:top w:val="single" w:sz="4" w:color="000000"/>
+              <w:bottom w:val="single" w:sz="4" w:color="000000"/>
+              <w:left w:val="single" w:sz="4" w:color="000000"/>
+              <w:right w:val="single" w:sz="4" w:color="000000"/>
+            </w:tcBorders>
+          </w:tcPr>
+          <w:p>
+            <w:pPr>
+              <w:spacing w:before="0" w:after="0" w:line="240" w:lineRule="auto"/>
+              <w:jc w:val="center"/>
+            </w:pPr>
+            <w:r>
+              <w:rPr>
+                <w:sz w:val="18"/>
+              </w:rPr>
+              <w:t>1</w:t>
+            </w:r>
+          </w:p>
+        </w:tc>
+        <w:tc>
+          <w:tcPr>
+            <w:tcW w:type="dxa" w:w="1984"/>
+            <w:tcBorders>
+              <w:top w:val="single" w:sz="4" w:color="000000"/>
+              <w:bottom w:val="single" w:sz="4" w:color="000000"/>
+              <w:left w:val="single" w:sz="4" w:color="000000"/>
+              <w:right w:val="single" w:sz="4" w:color="000000"/>
+            </w:tcBorders>
+          </w:tcPr>
+          <w:p>
+            <w:pPr>
+              <w:spacing w:before="0" w:after="0" w:line="240" w:lineRule="auto"/>
+              <w:jc w:val="right"/>
+            </w:pPr>
+            <w:r>
+              <w:rPr>
+                <w:sz w:val="18"/>
+              </w:rPr>
+              <w:t>{{biaya_transport:rupiah}}</w:t>
             </w:r>
           </w:p>
         </w:tc>
@@ -596,31 +1001,114 @@
       <w:tr>
         <w:tc>
           <w:tcPr>
-            <w:tcW w:type="dxa" w:w="2880"/>
+            <w:tcW w:type="dxa" w:w="454"/>
+            <w:tcBorders>
+              <w:top w:val="single" w:sz="4" w:color="000000"/>
+              <w:bottom w:val="single" w:sz="4" w:color="000000"/>
+              <w:left w:val="single" w:sz="4" w:color="000000"/>
+              <w:right w:val="single" w:sz="4" w:color="000000"/>
+            </w:tcBorders>
           </w:tcPr>
           <w:p>
+            <w:pPr>
+              <w:spacing w:before="0" w:after="0" w:line="240" w:lineRule="auto"/>
+              <w:jc w:val="center"/>
+            </w:pPr>
             <w:r>
+              <w:rPr>
+                <w:sz w:val="18"/>
+              </w:rPr>
               <w:t>3</w:t>
             </w:r>
           </w:p>
         </w:tc>
         <w:tc>
           <w:tcPr>
-            <w:tcW w:type="dxa" w:w="2880"/>
+            <w:tcW w:type="dxa" w:w="2835"/>
+            <w:tcBorders>
+              <w:top w:val="single" w:sz="4" w:color="000000"/>
+              <w:bottom w:val="single" w:sz="4" w:color="000000"/>
+              <w:left w:val="single" w:sz="4" w:color="000000"/>
+              <w:right w:val="single" w:sz="4" w:color="000000"/>
+            </w:tcBorders>
           </w:tcPr>
           <w:p>
+            <w:pPr>
+              <w:spacing w:before="0" w:after="0" w:line="240" w:lineRule="auto"/>
+            </w:pPr>
             <w:r>
+              <w:rPr>
+                <w:sz w:val="18"/>
+              </w:rPr>
               <w:t>Biaya Penginapan</w:t>
             </w:r>
           </w:p>
         </w:tc>
         <w:tc>
           <w:tcPr>
-            <w:tcW w:type="dxa" w:w="2880"/>
+            <w:tcW w:type="dxa" w:w="2268"/>
+            <w:tcBorders>
+              <w:top w:val="single" w:sz="4" w:color="000000"/>
+              <w:bottom w:val="single" w:sz="4" w:color="000000"/>
+              <w:left w:val="single" w:sz="4" w:color="000000"/>
+              <w:right w:val="single" w:sz="4" w:color="000000"/>
+            </w:tcBorders>
           </w:tcPr>
           <w:p>
+            <w:pPr>
+              <w:spacing w:before="0" w:after="0" w:line="240" w:lineRule="auto"/>
+            </w:pPr>
             <w:r>
-              <w:t>{{biaya_penginapan}}</w:t>
+              <w:rPr>
+                <w:sz w:val="18"/>
+              </w:rPr>
+              <w:t>{{perdin_lama_hari_inap}} malam x {{tarif_penginapan:rupiah}}</w:t>
+            </w:r>
+          </w:p>
+        </w:tc>
+        <w:tc>
+          <w:tcPr>
+            <w:tcW w:type="dxa" w:w="1417"/>
+            <w:tcBorders>
+              <w:top w:val="single" w:sz="4" w:color="000000"/>
+              <w:bottom w:val="single" w:sz="4" w:color="000000"/>
+              <w:left w:val="single" w:sz="4" w:color="000000"/>
+              <w:right w:val="single" w:sz="4" w:color="000000"/>
+            </w:tcBorders>
+          </w:tcPr>
+          <w:p>
+            <w:pPr>
+              <w:spacing w:before="0" w:after="0" w:line="240" w:lineRule="auto"/>
+              <w:jc w:val="center"/>
+            </w:pPr>
+            <w:r>
+              <w:rPr>
+                <w:sz w:val="18"/>
+              </w:rPr>
+              <w:t>{{perdin_lama_hari_inap}}</w:t>
+            </w:r>
+          </w:p>
+        </w:tc>
+        <w:tc>
+          <w:tcPr>
+            <w:tcW w:type="dxa" w:w="1984"/>
+            <w:tcBorders>
+              <w:top w:val="single" w:sz="4" w:color="000000"/>
+              <w:bottom w:val="single" w:sz="4" w:color="000000"/>
+              <w:left w:val="single" w:sz="4" w:color="000000"/>
+              <w:right w:val="single" w:sz="4" w:color="000000"/>
+            </w:tcBorders>
+          </w:tcPr>
+          <w:p>
+            <w:pPr>
+              <w:spacing w:before="0" w:after="0" w:line="240" w:lineRule="auto"/>
+              <w:jc w:val="right"/>
+            </w:pPr>
+            <w:r>
+              <w:rPr>
+                <w:sz w:val="18"/>
+              </w:rPr>
+              <w:t>{{biaya_penginapan:rupiah}}</w:t>
             </w:r>
           </w:p>
         </w:tc>
@@ -628,31 +1116,114 @@
       <w:tr>
         <w:tc>
           <w:tcPr>
-            <w:tcW w:type="dxa" w:w="2880"/>
+            <w:tcW w:type="dxa" w:w="454"/>
+            <w:tcBorders>
+              <w:top w:val="single" w:sz="4" w:color="000000"/>
+              <w:bottom w:val="single" w:sz="4" w:color="000000"/>
+              <w:left w:val="single" w:sz="4" w:color="000000"/>
+              <w:right w:val="single" w:sz="4" w:color="000000"/>
+            </w:tcBorders>
           </w:tcPr>
           <w:p>
+            <w:pPr>
+              <w:spacing w:before="0" w:after="0" w:line="240" w:lineRule="auto"/>
+              <w:jc w:val="center"/>
+            </w:pPr>
             <w:r>
+              <w:rPr>
+                <w:sz w:val="18"/>
+              </w:rPr>
               <w:t>4</w:t>
             </w:r>
           </w:p>
         </w:tc>
         <w:tc>
           <w:tcPr>
-            <w:tcW w:type="dxa" w:w="2880"/>
+            <w:tcW w:type="dxa" w:w="2835"/>
+            <w:tcBorders>
+              <w:top w:val="single" w:sz="4" w:color="000000"/>
+              <w:bottom w:val="single" w:sz="4" w:color="000000"/>
+              <w:left w:val="single" w:sz="4" w:color="000000"/>
+              <w:right w:val="single" w:sz="4" w:color="000000"/>
+            </w:tcBorders>
           </w:tcPr>
           <w:p>
+            <w:pPr>
+              <w:spacing w:before="0" w:after="0" w:line="240" w:lineRule="auto"/>
+            </w:pPr>
             <w:r>
-              <w:t>Uang Representasi</w:t>
+              <w:rPr>
+                <w:sz w:val="18"/>
+              </w:rPr>
+              <w:t>Uang Representatif</w:t>
             </w:r>
           </w:p>
         </w:tc>
         <w:tc>
           <w:tcPr>
-            <w:tcW w:type="dxa" w:w="2880"/>
+            <w:tcW w:type="dxa" w:w="2268"/>
+            <w:tcBorders>
+              <w:top w:val="single" w:sz="4" w:color="000000"/>
+              <w:bottom w:val="single" w:sz="4" w:color="000000"/>
+              <w:left w:val="single" w:sz="4" w:color="000000"/>
+              <w:right w:val="single" w:sz="4" w:color="000000"/>
+            </w:tcBorders>
           </w:tcPr>
           <w:p>
+            <w:pPr>
+              <w:spacing w:before="0" w:after="0" w:line="240" w:lineRule="auto"/>
+            </w:pPr>
             <w:r>
-              <w:t>{{biaya_representasi}}</w:t>
+              <w:rPr>
+                <w:sz w:val="18"/>
+              </w:rPr>
+              <w:t>{{keterangan_representatif}}</w:t>
+            </w:r>
+          </w:p>
+        </w:tc>
+        <w:tc>
+          <w:tcPr>
+            <w:tcW w:type="dxa" w:w="1417"/>
+            <w:tcBorders>
+              <w:top w:val="single" w:sz="4" w:color="000000"/>
+              <w:bottom w:val="single" w:sz="4" w:color="000000"/>
+              <w:left w:val="single" w:sz="4" w:color="000000"/>
+              <w:right w:val="single" w:sz="4" w:color="000000"/>
+            </w:tcBorders>
+          </w:tcPr>
+          <w:p>
+            <w:pPr>
+              <w:spacing w:before="0" w:after="0" w:line="240" w:lineRule="auto"/>
+              <w:jc w:val="center"/>
+            </w:pPr>
+            <w:r>
+              <w:rPr>
+                <w:sz w:val="18"/>
+              </w:rPr>
+              <w:t>-</w:t>
+            </w:r>
+          </w:p>
+        </w:tc>
+        <w:tc>
+          <w:tcPr>
+            <w:tcW w:type="dxa" w:w="1984"/>
+            <w:tcBorders>
+              <w:top w:val="single" w:sz="4" w:color="000000"/>
+              <w:bottom w:val="single" w:sz="4" w:color="000000"/>
+              <w:left w:val="single" w:sz="4" w:color="000000"/>
+              <w:right w:val="single" w:sz="4" w:color="000000"/>
+            </w:tcBorders>
+          </w:tcPr>
+          <w:p>
+            <w:pPr>
+              <w:spacing w:before="0" w:after="0" w:line="240" w:lineRule="auto"/>
+              <w:jc w:val="right"/>
+            </w:pPr>
+            <w:r>
+              <w:rPr>
+                <w:sz w:val="18"/>
+              </w:rPr>
+              <w:t>{{biaya_representatif:rupiah}}</w:t>
             </w:r>
           </w:p>
         </w:tc>
@@ -660,31 +1231,114 @@
       <w:tr>
         <w:tc>
           <w:tcPr>
-            <w:tcW w:type="dxa" w:w="2880"/>
+            <w:tcW w:type="dxa" w:w="454"/>
+            <w:tcBorders>
+              <w:top w:val="single" w:sz="4" w:color="000000"/>
+              <w:bottom w:val="single" w:sz="4" w:color="000000"/>
+              <w:left w:val="single" w:sz="4" w:color="000000"/>
+              <w:right w:val="single" w:sz="4" w:color="000000"/>
+            </w:tcBorders>
           </w:tcPr>
           <w:p>
+            <w:pPr>
+              <w:spacing w:before="0" w:after="0" w:line="240" w:lineRule="auto"/>
+              <w:jc w:val="center"/>
+            </w:pPr>
             <w:r>
+              <w:rPr>
+                <w:sz w:val="18"/>
+              </w:rPr>
               <w:t>5</w:t>
             </w:r>
           </w:p>
         </w:tc>
         <w:tc>
           <w:tcPr>
-            <w:tcW w:type="dxa" w:w="2880"/>
+            <w:tcW w:type="dxa" w:w="2835"/>
+            <w:tcBorders>
+              <w:top w:val="single" w:sz="4" w:color="000000"/>
+              <w:bottom w:val="single" w:sz="4" w:color="000000"/>
+              <w:left w:val="single" w:sz="4" w:color="000000"/>
+              <w:right w:val="single" w:sz="4" w:color="000000"/>
+            </w:tcBorders>
           </w:tcPr>
           <w:p>
+            <w:pPr>
+              <w:spacing w:before="0" w:after="0" w:line="240" w:lineRule="auto"/>
+            </w:pPr>
             <w:r>
+              <w:rPr>
+                <w:sz w:val="18"/>
+              </w:rPr>
               <w:t>Biaya Lain-lain</w:t>
             </w:r>
           </w:p>
         </w:tc>
         <w:tc>
           <w:tcPr>
-            <w:tcW w:type="dxa" w:w="2880"/>
+            <w:tcW w:type="dxa" w:w="2268"/>
+            <w:tcBorders>
+              <w:top w:val="single" w:sz="4" w:color="000000"/>
+              <w:bottom w:val="single" w:sz="4" w:color="000000"/>
+              <w:left w:val="single" w:sz="4" w:color="000000"/>
+              <w:right w:val="single" w:sz="4" w:color="000000"/>
+            </w:tcBorders>
           </w:tcPr>
           <w:p>
+            <w:pPr>
+              <w:spacing w:before="0" w:after="0" w:line="240" w:lineRule="auto"/>
+            </w:pPr>
             <w:r>
-              <w:t>{{biaya_lain_lain}}</w:t>
+              <w:rPr>
+                <w:sz w:val="18"/>
+              </w:rPr>
+              <w:t>{{keterangan_lainnya}}</w:t>
+            </w:r>
+          </w:p>
+        </w:tc>
+        <w:tc>
+          <w:tcPr>
+            <w:tcW w:type="dxa" w:w="1417"/>
+            <w:tcBorders>
+              <w:top w:val="single" w:sz="4" w:color="000000"/>
+              <w:bottom w:val="single" w:sz="4" w:color="000000"/>
+              <w:left w:val="single" w:sz="4" w:color="000000"/>
+              <w:right w:val="single" w:sz="4" w:color="000000"/>
+            </w:tcBorders>
+          </w:tcPr>
+          <w:p>
+            <w:pPr>
+              <w:spacing w:before="0" w:after="0" w:line="240" w:lineRule="auto"/>
+              <w:jc w:val="center"/>
+            </w:pPr>
+            <w:r>
+              <w:rPr>
+                <w:sz w:val="18"/>
+              </w:rPr>
+              <w:t>-</w:t>
+            </w:r>
+          </w:p>
+        </w:tc>
+        <w:tc>
+          <w:tcPr>
+            <w:tcW w:type="dxa" w:w="1984"/>
+            <w:tcBorders>
+              <w:top w:val="single" w:sz="4" w:color="000000"/>
+              <w:bottom w:val="single" w:sz="4" w:color="000000"/>
+              <w:left w:val="single" w:sz="4" w:color="000000"/>
+              <w:right w:val="single" w:sz="4" w:color="000000"/>
+            </w:tcBorders>
+          </w:tcPr>
+          <w:p>
+            <w:pPr>
+              <w:spacing w:before="0" w:after="0" w:line="240" w:lineRule="auto"/>
+              <w:jc w:val="right"/>
+            </w:pPr>
+            <w:r>
+              <w:rPr>
+                <w:sz w:val="18"/>
+              </w:rPr>
+              <w:t>{{biaya_lainnya:rupiah}}</w:t>
             </w:r>
           </w:p>
         </w:tc>
@@ -692,29 +1346,141 @@
       <w:tr>
         <w:tc>
           <w:tcPr>
-            <w:tcW w:type="dxa" w:w="2880"/>
+            <w:tcW w:type="dxa" w:w="7976"/>
+            <w:gridSpan w:val="4"/>
+            <w:tcBorders>
+              <w:top w:val="single" w:sz="4" w:color="000000"/>
+              <w:bottom w:val="single" w:sz="4" w:color="000000"/>
+              <w:left w:val="single" w:sz="4" w:color="000000"/>
+              <w:right w:val="single" w:sz="4" w:color="000000"/>
+            </w:tcBorders>
+            <w:shd w:fill="E8E8E8"/>
           </w:tcPr>
           <w:p>
-            <w:r/>
-          </w:p>
-        </w:tc>
-        <w:tc>
-          <w:tcPr>
-            <w:tcW w:type="dxa" w:w="2880"/>
-          </w:tcPr>
-          <w:p>
+            <w:pPr>
+              <w:spacing w:before="0" w:after="0" w:line="240" w:lineRule="auto"/>
+              <w:jc w:val="right"/>
+            </w:pPr>
             <w:r>
+              <w:rPr>
+                <w:b/>
+                <w:sz w:val="18"/>
+              </w:rPr>
               <w:t>TOTAL BIAYA PERJALANAN DINAS</w:t>
             </w:r>
           </w:p>
         </w:tc>
         <w:tc>
           <w:tcPr>
-            <w:tcW w:type="dxa" w:w="2880"/>
+            <w:tcW w:type="dxa" w:w="1994"/>
+            <w:tcBorders>
+              <w:top w:val="single" w:sz="4" w:color="000000"/>
+              <w:bottom w:val="single" w:sz="4" w:color="000000"/>
+              <w:left w:val="single" w:sz="4" w:color="000000"/>
+              <w:right w:val="single" w:sz="4" w:color="000000"/>
+            </w:tcBorders>
+            <w:shd w:fill="E8E8E8"/>
           </w:tcPr>
           <w:p>
+            <w:pPr>
+              <w:spacing w:before="0" w:after="0" w:line="240" w:lineRule="auto"/>
+              <w:jc w:val="right"/>
+            </w:pPr>
             <w:r>
-              <w:t>{{total_biaya}}</w:t>
+              <w:rPr>
+                <w:b/>
+                <w:sz w:val="20"/>
+              </w:rPr>
+              <w:t>{{total_realisasi:rupiah}}</w:t>
+            </w:r>
+          </w:p>
+        </w:tc>
+      </w:tr>
+    </w:tbl>
+    <w:p>
+      <w:pPr>
+        <w:spacing w:before="0" w:after="0" w:line="240" w:lineRule="auto"/>
+        <w:jc w:val="center"/>
+      </w:pPr>
+      <w:r>
+        <w:rPr>
+          <w:i/>
+          <w:sz w:val="18"/>
+        </w:rPr>
+        <w:t>({{total_realisasi:terbilang}})</w:t>
+      </w:r>
+    </w:p>
+    <w:p/>
+    <w:p>
+      <w:pPr>
+        <w:spacing w:before="0" w:after="0" w:line="240" w:lineRule="auto"/>
+      </w:pPr>
+      <w:r>
+        <w:rPr>
+          <w:b/>
+          <w:sz w:val="20"/>
+        </w:rPr>
+        <w:t>PERHITUNGAN:</w:t>
+      </w:r>
+    </w:p>
+    <w:tbl>
+      <w:tblPr>
+        <w:tblW w:type="auto" w:w="0"/>
+        <w:jc w:val="center"/>
+        <w:tblLook w:firstColumn="1" w:firstRow="1" w:lastColumn="0" w:lastRow="0" w:noHBand="0" w:noVBand="1" w:val="04A0"/>
+      </w:tblPr>
+      <w:tblGrid>
+        <w:gridCol w:w="3324"/>
+        <w:gridCol w:w="3324"/>
+        <w:gridCol w:w="3324"/>
+      </w:tblGrid>
+      <w:tr>
+        <w:tc>
+          <w:tcPr>
+            <w:tcW w:type="dxa" w:w="2835"/>
+          </w:tcPr>
+          <w:p>
+            <w:pPr>
+              <w:spacing w:before="0" w:after="0" w:line="240" w:lineRule="auto"/>
+            </w:pPr>
+            <w:r>
+              <w:rPr>
+                <w:sz w:val="20"/>
+              </w:rPr>
+              <w:t>Uang Muka Diterima</w:t>
+            </w:r>
+          </w:p>
+        </w:tc>
+        <w:tc>
+          <w:tcPr>
+            <w:tcW w:type="dxa" w:w="283"/>
+          </w:tcPr>
+          <w:p>
+            <w:pPr>
+              <w:spacing w:before="0" w:after="0" w:line="240" w:lineRule="auto"/>
+            </w:pPr>
+            <w:r>
+              <w:rPr>
+                <w:sz w:val="20"/>
+              </w:rPr>
+              <w:t>:</w:t>
+            </w:r>
+          </w:p>
+        </w:tc>
+        <w:tc>
+          <w:tcPr>
+            <w:tcW w:type="dxa" w:w="2268"/>
+          </w:tcPr>
+          <w:p>
+            <w:pPr>
+              <w:spacing w:before="0" w:after="0" w:line="240" w:lineRule="auto"/>
+              <w:jc w:val="right"/>
+            </w:pPr>
+            <w:r>
+              <w:rPr>
+                <w:sz w:val="20"/>
+              </w:rPr>
+              <w:t>{{uang_muka:rupiah}}</w:t>
             </w:r>
           </w:p>
         </w:tc>
@@ -722,29 +1488,50 @@
       <w:tr>
         <w:tc>
           <w:tcPr>
-            <w:tcW w:type="dxa" w:w="2880"/>
+            <w:tcW w:type="dxa" w:w="2835"/>
           </w:tcPr>
           <w:p>
-            <w:r/>
-          </w:p>
-        </w:tc>
-        <w:tc>
-          <w:tcPr>
-            <w:tcW w:type="dxa" w:w="2880"/>
-          </w:tcPr>
-          <w:p>
+            <w:pPr>
+              <w:spacing w:before="0" w:after="0" w:line="240" w:lineRule="auto"/>
+            </w:pPr>
             <w:r>
-              <w:t>Uang Muka yang Telah Diterima</w:t>
+              <w:rPr>
+                <w:sz w:val="20"/>
+              </w:rPr>
+              <w:t>Total Realisasi Biaya</w:t>
             </w:r>
           </w:p>
         </w:tc>
         <w:tc>
           <w:tcPr>
-            <w:tcW w:type="dxa" w:w="2880"/>
+            <w:tcW w:type="dxa" w:w="283"/>
           </w:tcPr>
           <w:p>
+            <w:pPr>
+              <w:spacing w:before="0" w:after="0" w:line="240" w:lineRule="auto"/>
+            </w:pPr>
             <w:r>
-              <w:t>{{uang_muka}}</w:t>
+              <w:rPr>
+                <w:sz w:val="20"/>
+              </w:rPr>
+              <w:t>:</w:t>
+            </w:r>
+          </w:p>
+        </w:tc>
+        <w:tc>
+          <w:tcPr>
+            <w:tcW w:type="dxa" w:w="2268"/>
+          </w:tcPr>
+          <w:p>
+            <w:pPr>
+              <w:spacing w:before="0" w:after="0" w:line="240" w:lineRule="auto"/>
+              <w:jc w:val="right"/>
+            </w:pPr>
+            <w:r>
+              <w:rPr>
+                <w:sz w:val="20"/>
+              </w:rPr>
+              <w:t>{{total_realisasi:rupiah}}</w:t>
             </w:r>
           </w:p>
         </w:tc>
@@ -752,91 +1539,124 @@
       <w:tr>
         <w:tc>
           <w:tcPr>
-            <w:tcW w:type="dxa" w:w="2880"/>
+            <w:tcW w:type="dxa" w:w="2835"/>
           </w:tcPr>
           <w:p>
-            <w:r/>
-          </w:p>
-        </w:tc>
-        <w:tc>
-          <w:tcPr>
-            <w:tcW w:type="dxa" w:w="2880"/>
-          </w:tcPr>
-          <w:p>
+            <w:pPr>
+              <w:spacing w:before="0" w:after="0" w:line="240" w:lineRule="auto"/>
+            </w:pPr>
             <w:r>
-              <w:t>SISA KURANG / (LEBIH) BAYAR</w:t>
+              <w:rPr>
+                <w:b/>
+                <w:sz w:val="20"/>
+              </w:rPr>
+              <w:t>Selisih</w:t>
             </w:r>
           </w:p>
         </w:tc>
         <w:tc>
           <w:tcPr>
-            <w:tcW w:type="dxa" w:w="2880"/>
+            <w:tcW w:type="dxa" w:w="283"/>
           </w:tcPr>
           <w:p>
+            <w:pPr>
+              <w:spacing w:before="0" w:after="0" w:line="240" w:lineRule="auto"/>
+            </w:pPr>
             <w:r>
-              <w:t>{{kekurangan_bayar}} / ({{kelebihan_bayar}})</w:t>
+              <w:rPr>
+                <w:sz w:val="20"/>
+              </w:rPr>
+              <w:t>:</w:t>
+            </w:r>
+          </w:p>
+        </w:tc>
+        <w:tc>
+          <w:tcPr>
+            <w:tcW w:type="dxa" w:w="2268"/>
+          </w:tcPr>
+          <w:p>
+            <w:pPr>
+              <w:spacing w:before="0" w:after="0" w:line="240" w:lineRule="auto"/>
+              <w:jc w:val="right"/>
+            </w:pPr>
+            <w:r>
+              <w:rPr>
+                <w:b/>
+                <w:sz w:val="20"/>
+              </w:rPr>
+              <w:t>{{selisih:rupiah}}</w:t>
             </w:r>
           </w:p>
         </w:tc>
       </w:tr>
     </w:tbl>
-    <w:p/>
     <w:p>
+      <w:pPr>
+        <w:spacing w:before="0" w:after="0" w:line="240" w:lineRule="auto"/>
+      </w:pPr>
       <w:r>
         <w:rPr>
-          <w:rFonts w:ascii="Times New Roman" w:hAnsi="Times New Roman"/>
-          <w:b w:val="0"/>
-          <w:sz w:val="22"/>
+          <w:i/>
+          <w:sz w:val="18"/>
         </w:rPr>
-        <w:t>Terbilang: {{sisa_terbilang}}</w:t>
+        <w:t>Keterangan: {{keterangan_selisih}}</w:t>
       </w:r>
     </w:p>
     <w:p/>
+    <w:p>
+      <w:pPr>
+        <w:spacing w:before="0" w:after="0" w:line="240" w:lineRule="auto"/>
+      </w:pPr>
+      <w:r>
+        <w:rPr>
+          <w:sz w:val="18"/>
+        </w:rPr>
+        <w:t>Demikian kuitansi rampung ini dibuat dengan sebenarnya untuk dipergunakan sebagai bukti pertanggungjawaban biaya perjalanan dinas.</w:t>
+      </w:r>
+    </w:p>
     <w:p/>
     <w:tbl>
       <w:tblPr>
         <w:tblW w:type="auto" w:w="0"/>
+        <w:jc w:val="center"/>
         <w:tblLook w:firstColumn="1" w:firstRow="1" w:lastColumn="0" w:lastRow="0" w:noHBand="0" w:noVBand="1" w:val="04A0"/>
       </w:tblPr>
       <w:tblGrid>
-        <w:gridCol w:w="2880"/>
-        <w:gridCol w:w="2880"/>
-        <w:gridCol w:w="2880"/>
+        <w:gridCol w:w="4986"/>
+        <w:gridCol w:w="4986"/>
       </w:tblGrid>
       <w:tr>
         <w:tc>
           <w:tcPr>
-            <w:tcW w:type="dxa" w:w="2880"/>
+            <w:tcW w:type="dxa" w:w="3969"/>
           </w:tcPr>
           <w:p>
+            <w:pPr>
+              <w:spacing w:before="0" w:after="0" w:line="240" w:lineRule="auto"/>
+              <w:jc w:val="center"/>
+            </w:pPr>
             <w:r>
-              <w:t>Setuju Dibayar,</w:t>
-              <w:br/>
-              <w:t>Pejabat Pembuat Komitmen</w:t>
+              <w:rPr>
+                <w:sz w:val="20"/>
+              </w:rPr>
+              <w:t>Pelaksana Perjalanan Dinas,</w:t>
             </w:r>
           </w:p>
         </w:tc>
         <w:tc>
           <w:tcPr>
-            <w:tcW w:type="dxa" w:w="2880"/>
+            <w:tcW w:type="dxa" w:w="3969"/>
           </w:tcPr>
           <w:p>
+            <w:pPr>
+              <w:spacing w:before="0" w:after="0" w:line="240" w:lineRule="auto"/>
+              <w:jc w:val="center"/>
+            </w:pPr>
             <w:r>
-              <w:t>Lunas Dibayar,</w:t>
-              <w:br/>
-              <w:t>Bendahara Pengeluaran</w:t>
-            </w:r>
-          </w:p>
-        </w:tc>
-        <w:tc>
-          <w:tcPr>
-            <w:tcW w:type="dxa" w:w="2880"/>
-          </w:tcPr>
-          <w:p>
-            <w:r>
-              <w:t>{{satker_kota}}, {{tanggal_kembali}}</w:t>
-              <w:br/>
-              <w:t>Yang Menerima,</w:t>
+              <w:rPr>
+                <w:sz w:val="20"/>
+              </w:rPr>
+              <w:t>Mengetahui,</w:t>
             </w:r>
           </w:p>
         </w:tc>
@@ -844,49 +1664,141 @@
       <w:tr>
         <w:tc>
           <w:tcPr>
-            <w:tcW w:type="dxa" w:w="2880"/>
+            <w:tcW w:type="dxa" w:w="3969"/>
           </w:tcPr>
           <w:p>
+            <w:pPr>
+              <w:spacing w:before="0" w:after="0" w:line="240" w:lineRule="auto"/>
+              <w:jc w:val="center"/>
+            </w:pPr>
             <w:r>
-              <w:br/>
-              <w:br/>
-              <w:br/>
-              <w:br/>
-              <w:t>{{ppk_nama}}</w:t>
-              <w:br/>
-              <w:t>NIP. {{ppk_nip}}</w:t>
+              <w:rPr>
+                <w:sz w:val="18"/>
+              </w:rPr>
+              <w:t>{{penerima_jabatan}}</w:t>
             </w:r>
           </w:p>
         </w:tc>
         <w:tc>
           <w:tcPr>
-            <w:tcW w:type="dxa" w:w="2880"/>
+            <w:tcW w:type="dxa" w:w="3969"/>
           </w:tcPr>
           <w:p>
+            <w:pPr>
+              <w:spacing w:before="0" w:after="0" w:line="240" w:lineRule="auto"/>
+              <w:jc w:val="center"/>
+            </w:pPr>
+            <w:r>
+              <w:rPr>
+                <w:sz w:val="18"/>
+              </w:rPr>
+              <w:t>Pejabat Pembuat Komitmen</w:t>
+            </w:r>
+          </w:p>
+        </w:tc>
+      </w:tr>
+      <w:tr>
+        <w:tc>
+          <w:tcPr>
+            <w:tcW w:type="dxa" w:w="3969"/>
+          </w:tcPr>
+          <w:p>
+            <w:pPr>
+              <w:spacing w:before="0" w:after="0" w:line="240" w:lineRule="auto"/>
+            </w:pPr>
             <w:r>
               <w:br/>
               <w:br/>
               <w:br/>
-              <w:br/>
-              <w:t>{{bendahara_nama}}</w:t>
-              <w:br/>
-              <w:t>NIP. {{bendahara_nip}}</w:t>
             </w:r>
           </w:p>
         </w:tc>
         <w:tc>
           <w:tcPr>
-            <w:tcW w:type="dxa" w:w="2880"/>
+            <w:tcW w:type="dxa" w:w="3969"/>
           </w:tcPr>
           <w:p>
+            <w:pPr>
+              <w:spacing w:before="0" w:after="0" w:line="240" w:lineRule="auto"/>
+            </w:pPr>
             <w:r>
               <w:br/>
               <w:br/>
               <w:br/>
-              <w:br/>
-              <w:t>{{pelaksana_nama}}</w:t>
-              <w:br/>
-              <w:t>NIP. {{pelaksana_nip}}</w:t>
+            </w:r>
+          </w:p>
+        </w:tc>
+      </w:tr>
+      <w:tr>
+        <w:tc>
+          <w:tcPr>
+            <w:tcW w:type="dxa" w:w="3969"/>
+          </w:tcPr>
+          <w:p>
+            <w:pPr>
+              <w:spacing w:before="0" w:after="0" w:line="240" w:lineRule="auto"/>
+              <w:jc w:val="center"/>
+            </w:pPr>
+            <w:r>
+              <w:rPr>
+                <w:sz w:val="20"/>
+                <w:u w:val="single"/>
+              </w:rPr>
+              <w:t>{{penerima_nama}}</w:t>
+            </w:r>
+          </w:p>
+        </w:tc>
+        <w:tc>
+          <w:tcPr>
+            <w:tcW w:type="dxa" w:w="3969"/>
+          </w:tcPr>
+          <w:p>
+            <w:pPr>
+              <w:spacing w:before="0" w:after="0" w:line="240" w:lineRule="auto"/>
+              <w:jc w:val="center"/>
+            </w:pPr>
+            <w:r>
+              <w:rPr>
+                <w:sz w:val="20"/>
+                <w:u w:val="single"/>
+              </w:rPr>
+              <w:t>{{ppk_nama}}</w:t>
+            </w:r>
+          </w:p>
+        </w:tc>
+      </w:tr>
+      <w:tr>
+        <w:tc>
+          <w:tcPr>
+            <w:tcW w:type="dxa" w:w="3969"/>
+          </w:tcPr>
+          <w:p>
+            <w:pPr>
+              <w:spacing w:before="0" w:after="0" w:line="240" w:lineRule="auto"/>
+              <w:jc w:val="center"/>
+            </w:pPr>
+            <w:r>
+              <w:rPr>
+                <w:sz w:val="18"/>
+              </w:rPr>
+              <w:t>NIP. {{penerima_nip}}</w:t>
+            </w:r>
+          </w:p>
+        </w:tc>
+        <w:tc>
+          <w:tcPr>
+            <w:tcW w:type="dxa" w:w="3969"/>
+          </w:tcPr>
+          <w:p>
+            <w:pPr>
+              <w:spacing w:before="0" w:after="0" w:line="240" w:lineRule="auto"/>
+              <w:jc w:val="center"/>
+            </w:pPr>
+            <w:r>
+              <w:rPr>
+                <w:sz w:val="18"/>
+              </w:rPr>
+              <w:t>NIP. {{ppk_nip}}</w:t>
             </w:r>
           </w:p>
         </w:tc>
@@ -894,7 +1806,7 @@
     </w:tbl>
     <w:sectPr>
       <w:pgSz w:w="12240" w:h="15840"/>
-      <w:pgMar w:top="1440" w:right="1800" w:bottom="1440" w:left="1800" w:header="720" w:footer="720" w:gutter="0"/>
+      <w:pgMar w:top="850" w:right="1134" w:bottom="850" w:left="1134" w:header="720" w:footer="720" w:gutter="0"/>
       <w:cols w:space="720"/>
       <w:docGrid w:linePitch="360"/>
     </w:sectPr>

</xml_diff>